<commit_message>
se camvbia base de datos y se cambia la logica de crear y logearse , se espera la revision de profe para proseguir con cambios
</commit_message>
<xml_diff>
--- a/NOTAS SOBRE PROYECTO ADS.docx
+++ b/NOTAS SOBRE PROYECTO ADS.docx
@@ -150,10 +150,7 @@
         <w:t xml:space="preserve"> Datos de, incluyendo </w:t>
       </w:r>
       <w:r>
-        <w:t>los trabajos terminales</w:t>
-      </w:r>
-      <w:r>
-        <w:t xml:space="preserve"> </w:t>
+        <w:t xml:space="preserve">los trabajos terminales </w:t>
       </w:r>
       <w:r>
         <w:t>estado y fechas.</w:t>
@@ -896,6 +893,383 @@
         </w:drawing>
       </w:r>
     </w:p>
+    <w:p>
+      <w:pPr>
+        <w:jc w:val="center"/>
+      </w:pPr>
+    </w:p>
+    <w:p>
+      <w:pPr>
+        <w:jc w:val="center"/>
+      </w:pPr>
+    </w:p>
+    <w:p>
+      <w:pPr>
+        <w:rPr>
+          <w:sz w:val="36"/>
+          <w:szCs w:val="36"/>
+        </w:rPr>
+      </w:pPr>
+      <w:r>
+        <w:rPr>
+          <w:sz w:val="36"/>
+          <w:szCs w:val="36"/>
+        </w:rPr>
+        <w:t>roles</w:t>
+      </w:r>
+    </w:p>
+    <w:p>
+      <w:r>
+        <w:t xml:space="preserve">Estudiante </w:t>
+      </w:r>
+    </w:p>
+    <w:p>
+      <w:r>
+        <w:t>Catt</w:t>
+      </w:r>
+    </w:p>
+    <w:p>
+      <w:r>
+        <w:t xml:space="preserve">Sinodal </w:t>
+      </w:r>
+    </w:p>
+    <w:p>
+      <w:r>
+        <w:t xml:space="preserve">Director </w:t>
+      </w:r>
+    </w:p>
+    <w:p>
+      <w:r>
+        <w:t xml:space="preserve">Presidente de academia </w:t>
+      </w:r>
+    </w:p>
+    <w:p>
+      <w:r>
+        <w:t xml:space="preserve">Secretario </w:t>
+      </w:r>
+    </w:p>
+    <w:p>
+      <w:r>
+        <w:t xml:space="preserve">Tecnico </w:t>
+      </w:r>
+    </w:p>
+    <w:p/>
+    <w:p/>
+    <w:p>
+      <w:pPr>
+        <w:rPr>
+          <w:sz w:val="32"/>
+          <w:szCs w:val="32"/>
+        </w:rPr>
+      </w:pPr>
+      <w:r>
+        <w:rPr>
+          <w:sz w:val="32"/>
+          <w:szCs w:val="32"/>
+        </w:rPr>
+        <w:t xml:space="preserve">Funciones del sistema </w:t>
+      </w:r>
+    </w:p>
+    <w:p>
+      <w:pPr>
+        <w:rPr>
+          <w:sz w:val="32"/>
+          <w:szCs w:val="32"/>
+        </w:rPr>
+      </w:pPr>
+      <w:r>
+        <w:rPr>
+          <w:sz w:val="32"/>
+          <w:szCs w:val="32"/>
+        </w:rPr>
+        <w:t>USUARIOS</w:t>
+      </w:r>
+      <w:r>
+        <w:br/>
+        <w:t>crear usuario ()</w:t>
+      </w:r>
+    </w:p>
+    <w:p>
+      <w:r>
+        <w:t>Borrar usuario()</w:t>
+      </w:r>
+    </w:p>
+    <w:p>
+      <w:r>
+        <w:t>Actualizar usuario ()</w:t>
+      </w:r>
+    </w:p>
+    <w:p>
+      <w:r>
+        <w:t>Consultar usuario ()</w:t>
+      </w:r>
+    </w:p>
+    <w:p/>
+    <w:p/>
+    <w:p>
+      <w:pPr>
+        <w:rPr>
+          <w:sz w:val="32"/>
+          <w:szCs w:val="32"/>
+        </w:rPr>
+      </w:pPr>
+      <w:r>
+        <w:rPr>
+          <w:sz w:val="32"/>
+          <w:szCs w:val="32"/>
+        </w:rPr>
+        <w:lastRenderedPageBreak/>
+        <w:t>EQUIPOS</w:t>
+      </w:r>
+    </w:p>
+    <w:p>
+      <w:pPr>
+        <w:rPr>
+          <w:sz w:val="32"/>
+          <w:szCs w:val="32"/>
+        </w:rPr>
+      </w:pPr>
+      <w:r>
+        <w:t xml:space="preserve">crear </w:t>
+      </w:r>
+      <w:r>
+        <w:t>equipo</w:t>
+      </w:r>
+      <w:r>
+        <w:t xml:space="preserve"> ()</w:t>
+      </w:r>
+    </w:p>
+    <w:p>
+      <w:r>
+        <w:t xml:space="preserve">Borrar </w:t>
+      </w:r>
+      <w:r>
+        <w:t>equipo</w:t>
+      </w:r>
+      <w:r>
+        <w:t>()</w:t>
+      </w:r>
+    </w:p>
+    <w:p>
+      <w:r>
+        <w:t xml:space="preserve">Actualizar </w:t>
+      </w:r>
+      <w:r>
+        <w:t>equipo</w:t>
+      </w:r>
+      <w:r>
+        <w:t xml:space="preserve"> ()</w:t>
+      </w:r>
+    </w:p>
+    <w:p>
+      <w:r>
+        <w:t xml:space="preserve">Consultar </w:t>
+      </w:r>
+      <w:r>
+        <w:t>equipo</w:t>
+      </w:r>
+      <w:r>
+        <w:t xml:space="preserve"> ()</w:t>
+      </w:r>
+    </w:p>
+    <w:p/>
+    <w:p>
+      <w:pPr>
+        <w:rPr>
+          <w:sz w:val="32"/>
+          <w:szCs w:val="32"/>
+        </w:rPr>
+      </w:pPr>
+      <w:r>
+        <w:rPr>
+          <w:sz w:val="32"/>
+          <w:szCs w:val="32"/>
+        </w:rPr>
+        <w:t>PROTOCOLO</w:t>
+      </w:r>
+    </w:p>
+    <w:p>
+      <w:pPr>
+        <w:rPr>
+          <w:sz w:val="32"/>
+          <w:szCs w:val="32"/>
+        </w:rPr>
+      </w:pPr>
+      <w:r>
+        <w:t xml:space="preserve">crear </w:t>
+      </w:r>
+      <w:r>
+        <w:t>protocolo</w:t>
+      </w:r>
+      <w:r>
+        <w:t xml:space="preserve"> ()</w:t>
+      </w:r>
+    </w:p>
+    <w:p>
+      <w:r>
+        <w:t xml:space="preserve">Borrar </w:t>
+      </w:r>
+      <w:r>
+        <w:t>protocolo</w:t>
+      </w:r>
+      <w:r>
+        <w:t>()</w:t>
+      </w:r>
+    </w:p>
+    <w:p>
+      <w:r>
+        <w:t xml:space="preserve">Actualizar </w:t>
+      </w:r>
+      <w:r>
+        <w:t>protocolo</w:t>
+      </w:r>
+      <w:r>
+        <w:t xml:space="preserve"> ()</w:t>
+      </w:r>
+    </w:p>
+    <w:p>
+      <w:r>
+        <w:t xml:space="preserve">Consultar </w:t>
+      </w:r>
+      <w:r>
+        <w:t>protocolo</w:t>
+      </w:r>
+      <w:r>
+        <w:t xml:space="preserve"> ()</w:t>
+      </w:r>
+    </w:p>
+    <w:p>
+      <w:pPr>
+        <w:rPr>
+          <w:sz w:val="32"/>
+          <w:szCs w:val="32"/>
+        </w:rPr>
+      </w:pPr>
+      <w:r>
+        <w:br/>
+      </w:r>
+      <w:r>
+        <w:br/>
+      </w:r>
+      <w:r>
+        <w:rPr>
+          <w:sz w:val="32"/>
+          <w:szCs w:val="32"/>
+        </w:rPr>
+        <w:t>TT</w:t>
+      </w:r>
+      <w:r>
+        <w:br/>
+      </w:r>
+      <w:r>
+        <w:t xml:space="preserve">crear </w:t>
+      </w:r>
+      <w:r>
+        <w:t>tt</w:t>
+      </w:r>
+      <w:r>
+        <w:t xml:space="preserve"> ()</w:t>
+      </w:r>
+    </w:p>
+    <w:p>
+      <w:r>
+        <w:t xml:space="preserve">Borrar </w:t>
+      </w:r>
+      <w:r>
+        <w:t>tt</w:t>
+      </w:r>
+      <w:r>
+        <w:t>()</w:t>
+      </w:r>
+    </w:p>
+    <w:p>
+      <w:r>
+        <w:t xml:space="preserve">Actualizar </w:t>
+      </w:r>
+      <w:r>
+        <w:t>tt</w:t>
+      </w:r>
+      <w:r>
+        <w:t xml:space="preserve"> ()</w:t>
+      </w:r>
+    </w:p>
+    <w:p>
+      <w:pPr>
+        <w:rPr>
+          <w:sz w:val="32"/>
+          <w:szCs w:val="32"/>
+        </w:rPr>
+      </w:pPr>
+      <w:r>
+        <w:t xml:space="preserve">Consultar </w:t>
+      </w:r>
+      <w:r>
+        <w:t>tt</w:t>
+      </w:r>
+      <w:r>
+        <w:t xml:space="preserve"> ()</w:t>
+      </w:r>
+      <w:r>
+        <w:br/>
+      </w:r>
+      <w:r>
+        <w:br/>
+      </w:r>
+      <w:r>
+        <w:rPr>
+          <w:sz w:val="32"/>
+          <w:szCs w:val="32"/>
+        </w:rPr>
+        <w:t>Califi</w:t>
+      </w:r>
+      <w:r>
+        <w:rPr>
+          <w:sz w:val="32"/>
+          <w:szCs w:val="32"/>
+        </w:rPr>
+        <w:t>caciones</w:t>
+      </w:r>
+    </w:p>
+    <w:p>
+      <w:r>
+        <w:rPr>
+          <w:sz w:val="32"/>
+          <w:szCs w:val="32"/>
+        </w:rPr>
+        <w:t xml:space="preserve">Subir pdf de asignacion de equipo o protocolo </w:t>
+      </w:r>
+      <w:r>
+        <w:rPr>
+          <w:sz w:val="32"/>
+          <w:szCs w:val="32"/>
+        </w:rPr>
+        <w:br/>
+      </w:r>
+      <w:r>
+        <w:rPr>
+          <w:sz w:val="32"/>
+          <w:szCs w:val="32"/>
+        </w:rPr>
+        <w:br/>
+        <w:t xml:space="preserve">subir pdf de calificacion del proyecto </w:t>
+      </w:r>
+      <w:r>
+        <w:rPr>
+          <w:sz w:val="32"/>
+          <w:szCs w:val="32"/>
+        </w:rPr>
+        <w:br/>
+      </w:r>
+      <w:r>
+        <w:br/>
+        <w:t xml:space="preserve"> </w:t>
+      </w:r>
+      <w:r>
+        <w:br/>
+      </w:r>
+    </w:p>
+    <w:p/>
+    <w:p/>
     <w:sectPr>
       <w:pgSz w:w="12240" w:h="15840"/>
       <w:pgMar w:top="1417" w:right="1701" w:bottom="1417" w:left="1701" w:header="708" w:footer="708" w:gutter="0"/>

</xml_diff>

<commit_message>
se termina CRUD de usuarios de docentes y alumnos
</commit_message>
<xml_diff>
--- a/NOTAS SOBRE PROYECTO ADS.docx
+++ b/NOTAS SOBRE PROYECTO ADS.docx
@@ -988,20 +988,44 @@
         <w:br/>
         <w:t>crear usuario ()</w:t>
       </w:r>
+      <w:r>
+        <w:t xml:space="preserve"> TODOS</w:t>
+      </w:r>
     </w:p>
     <w:p>
       <w:r>
         <w:t>Borrar usuario()</w:t>
       </w:r>
+      <w:r>
+        <w:t xml:space="preserve"> CATT((ALUMNOS Y EL MISMO) YO A MISMO ,ADMIN</w:t>
+      </w:r>
     </w:p>
     <w:p>
       <w:r>
         <w:t>Actualizar usuario ()</w:t>
       </w:r>
+      <w:r>
+        <w:t xml:space="preserve"> </w:t>
+      </w:r>
+      <w:r>
+        <w:t>CATT((ALUMNOS Y EL MISMO) YO A MISMO ,ADMIN</w:t>
+      </w:r>
     </w:p>
     <w:p>
       <w:r>
         <w:t>Consultar usuario ()</w:t>
+      </w:r>
+      <w:r>
+        <w:t xml:space="preserve"> </w:t>
+      </w:r>
+      <w:r>
+        <w:t>CATT</w:t>
+      </w:r>
+      <w:r>
+        <w:t xml:space="preserve"> </w:t>
+      </w:r>
+      <w:r>
+        <w:t>((ALUMNOS Y EL MISMO) YO A MISMO ,ADMIN</w:t>
       </w:r>
     </w:p>
     <w:p/>
@@ -1030,46 +1054,28 @@
         </w:rPr>
       </w:pPr>
       <w:r>
-        <w:t xml:space="preserve">crear </w:t>
-      </w:r>
-      <w:r>
-        <w:t>equipo</w:t>
-      </w:r>
-      <w:r>
-        <w:t xml:space="preserve"> ()</w:t>
-      </w:r>
-    </w:p>
-    <w:p>
-      <w:r>
-        <w:t xml:space="preserve">Borrar </w:t>
-      </w:r>
-      <w:r>
-        <w:t>equipo</w:t>
-      </w:r>
-      <w:r>
-        <w:t>()</w:t>
-      </w:r>
-    </w:p>
-    <w:p>
-      <w:r>
-        <w:t xml:space="preserve">Actualizar </w:t>
-      </w:r>
-      <w:r>
-        <w:t>equipo</w:t>
-      </w:r>
-      <w:r>
-        <w:t xml:space="preserve"> ()</w:t>
-      </w:r>
-    </w:p>
-    <w:p>
-      <w:r>
-        <w:t xml:space="preserve">Consultar </w:t>
-      </w:r>
-      <w:r>
-        <w:t>equipo</w:t>
-      </w:r>
-      <w:r>
-        <w:t xml:space="preserve"> ()</w:t>
+        <w:t>crear equipo ()</w:t>
+      </w:r>
+    </w:p>
+    <w:p>
+      <w:r>
+        <w:t>Borrar equipo()</w:t>
+      </w:r>
+      <w:r>
+        <w:t xml:space="preserve"> BORRADON LOGICO GASTA EL ULTIMO </w:t>
+      </w:r>
+    </w:p>
+    <w:p>
+      <w:r>
+        <w:t>Actualizar equipo ()</w:t>
+      </w:r>
+      <w:r>
+        <w:t xml:space="preserve">() BORRADON LOGICO GASTA EL ULTIMO </w:t>
+      </w:r>
+    </w:p>
+    <w:p>
+      <w:r>
+        <w:t>Consultar equipo ()</w:t>
       </w:r>
     </w:p>
     <w:p/>
@@ -1096,46 +1102,22 @@
         </w:rPr>
       </w:pPr>
       <w:r>
-        <w:t xml:space="preserve">crear </w:t>
-      </w:r>
-      <w:r>
-        <w:t>protocolo</w:t>
-      </w:r>
-      <w:r>
-        <w:t xml:space="preserve"> ()</w:t>
-      </w:r>
-    </w:p>
-    <w:p>
-      <w:r>
-        <w:t xml:space="preserve">Borrar </w:t>
-      </w:r>
-      <w:r>
-        <w:t>protocolo</w:t>
-      </w:r>
-      <w:r>
-        <w:t>()</w:t>
-      </w:r>
-    </w:p>
-    <w:p>
-      <w:r>
-        <w:t xml:space="preserve">Actualizar </w:t>
-      </w:r>
-      <w:r>
-        <w:t>protocolo</w:t>
-      </w:r>
-      <w:r>
-        <w:t xml:space="preserve"> ()</w:t>
-      </w:r>
-    </w:p>
-    <w:p>
-      <w:r>
-        <w:t xml:space="preserve">Consultar </w:t>
-      </w:r>
-      <w:r>
-        <w:t>protocolo</w:t>
-      </w:r>
-      <w:r>
-        <w:t xml:space="preserve"> ()</w:t>
+        <w:t>crear protocolo ()</w:t>
+      </w:r>
+    </w:p>
+    <w:p>
+      <w:r>
+        <w:t>Borrar protocolo()</w:t>
+      </w:r>
+    </w:p>
+    <w:p>
+      <w:r>
+        <w:t>Actualizar protocolo ()</w:t>
+      </w:r>
+    </w:p>
+    <w:p>
+      <w:r>
+        <w:t>Consultar protocolo ()</w:t>
       </w:r>
     </w:p>
     <w:p>
@@ -1156,94 +1138,44 @@
           <w:sz w:val="32"/>
           <w:szCs w:val="32"/>
         </w:rPr>
-        <w:t>TT</w:t>
-      </w:r>
-      <w:r>
-        <w:br/>
-      </w:r>
-      <w:r>
-        <w:t xml:space="preserve">crear </w:t>
-      </w:r>
-      <w:r>
-        <w:t>tt</w:t>
-      </w:r>
-      <w:r>
-        <w:t xml:space="preserve"> ()</w:t>
-      </w:r>
-    </w:p>
-    <w:p>
-      <w:r>
-        <w:t xml:space="preserve">Borrar </w:t>
-      </w:r>
-      <w:r>
-        <w:t>tt</w:t>
-      </w:r>
-      <w:r>
-        <w:t>()</w:t>
-      </w:r>
-    </w:p>
-    <w:p>
-      <w:r>
-        <w:t xml:space="preserve">Actualizar </w:t>
-      </w:r>
-      <w:r>
-        <w:t>tt</w:t>
-      </w:r>
-      <w:r>
-        <w:t xml:space="preserve"> ()</w:t>
-      </w:r>
-    </w:p>
-    <w:p>
-      <w:pPr>
+        <w:t>Califi</w:t>
+      </w:r>
+      <w:r>
         <w:rPr>
           <w:sz w:val="32"/>
           <w:szCs w:val="32"/>
         </w:rPr>
-      </w:pPr>
-      <w:r>
-        <w:t xml:space="preserve">Consultar </w:t>
-      </w:r>
-      <w:r>
-        <w:t>tt</w:t>
-      </w:r>
-      <w:r>
-        <w:t xml:space="preserve"> ()</w:t>
-      </w:r>
-      <w:r>
-        <w:br/>
-      </w:r>
-      <w:r>
-        <w:br/>
-      </w:r>
-      <w:r>
+        <w:t>caciones</w:t>
+      </w:r>
+    </w:p>
+    <w:p>
+      <w:pPr>
         <w:rPr>
           <w:sz w:val="32"/>
           <w:szCs w:val="32"/>
         </w:rPr>
-        <w:t>Califi</w:t>
-      </w:r>
+      </w:pPr>
       <w:r>
         <w:rPr>
           <w:sz w:val="32"/>
           <w:szCs w:val="32"/>
         </w:rPr>
-        <w:t>caciones</w:t>
-      </w:r>
-    </w:p>
-    <w:p>
-      <w:r>
+        <w:t>SINODALES</w:t>
+      </w:r>
+    </w:p>
+    <w:p>
+      <w:pPr>
         <w:rPr>
           <w:sz w:val="32"/>
           <w:szCs w:val="32"/>
         </w:rPr>
-        <w:t xml:space="preserve">Subir pdf de asignacion de equipo o protocolo </w:t>
-      </w:r>
+      </w:pPr>
       <w:r>
         <w:rPr>
           <w:sz w:val="32"/>
           <w:szCs w:val="32"/>
         </w:rPr>
-        <w:br/>
+        <w:t xml:space="preserve">REGISTRAR CALIFICAICONES </w:t>
       </w:r>
       <w:r>
         <w:rPr>
@@ -1251,13 +1183,149 @@
           <w:szCs w:val="32"/>
         </w:rPr>
         <w:br/>
-        <w:t xml:space="preserve">subir pdf de calificacion del proyecto </w:t>
-      </w:r>
-      <w:r>
+        <w:t xml:space="preserve">APROBVADO NADA Y REPROBADO REPITE </w:t>
+      </w:r>
+    </w:p>
+    <w:p>
+      <w:pPr>
         <w:rPr>
           <w:sz w:val="32"/>
           <w:szCs w:val="32"/>
         </w:rPr>
+      </w:pPr>
+      <w:r>
+        <w:rPr>
+          <w:sz w:val="32"/>
+          <w:szCs w:val="32"/>
+        </w:rPr>
+        <w:t xml:space="preserve">SI LOS 3 APRUABanN SE genera el  DICTAMEN DE Aprobado y si no el  dictamen de no aprobado </w:t>
+      </w:r>
+      <w:r>
+        <w:rPr>
+          <w:sz w:val="32"/>
+          <w:szCs w:val="32"/>
+        </w:rPr>
+        <w:br/>
+        <w:t>SI UNO DE LOS 3 NO aprueba (</w:t>
+      </w:r>
+      <w:r>
+        <w:rPr>
+          <w:sz w:val="32"/>
+          <w:szCs w:val="32"/>
+        </w:rPr>
+        <w:t>dictamen de no aprobado</w:t>
+      </w:r>
+      <w:r>
+        <w:rPr>
+          <w:sz w:val="32"/>
+          <w:szCs w:val="32"/>
+        </w:rPr>
+        <w:t xml:space="preserve">)tendra que volver a intentarlo </w:t>
+      </w:r>
+    </w:p>
+    <w:p>
+      <w:pPr>
+        <w:rPr>
+          <w:sz w:val="32"/>
+          <w:szCs w:val="32"/>
+        </w:rPr>
+      </w:pPr>
+      <w:r>
+        <w:rPr>
+          <w:sz w:val="32"/>
+          <w:szCs w:val="32"/>
+        </w:rPr>
+        <w:t xml:space="preserve">DOS OPRTUNIDADES SI NO EMPEZAR DE CERO </w:t>
+      </w:r>
+    </w:p>
+    <w:p>
+      <w:pPr>
+        <w:rPr>
+          <w:sz w:val="32"/>
+          <w:szCs w:val="32"/>
+        </w:rPr>
+      </w:pPr>
+      <w:r>
+        <w:rPr>
+          <w:sz w:val="32"/>
+          <w:szCs w:val="32"/>
+        </w:rPr>
+        <w:t xml:space="preserve">Subir pdf de asignacion de equipo o protocolo </w:t>
+      </w:r>
+      <w:r>
+        <w:rPr>
+          <w:sz w:val="32"/>
+          <w:szCs w:val="32"/>
+        </w:rPr>
+        <w:br/>
+      </w:r>
+      <w:r>
+        <w:rPr>
+          <w:sz w:val="32"/>
+          <w:szCs w:val="32"/>
+        </w:rPr>
+        <w:br/>
+        <w:t xml:space="preserve">subir pdf de calificacion del proyecto </w:t>
+      </w:r>
+    </w:p>
+    <w:p>
+      <w:pPr>
+        <w:rPr>
+          <w:sz w:val="32"/>
+          <w:szCs w:val="32"/>
+        </w:rPr>
+      </w:pPr>
+    </w:p>
+    <w:p>
+      <w:pPr>
+        <w:rPr>
+          <w:sz w:val="32"/>
+          <w:szCs w:val="32"/>
+        </w:rPr>
+      </w:pPr>
+      <w:r>
+        <w:rPr>
+          <w:sz w:val="32"/>
+          <w:szCs w:val="32"/>
+        </w:rPr>
+        <w:t xml:space="preserve">Manejar un borrado logico de las cosas </w:t>
+      </w:r>
+      <w:r>
+        <w:rPr>
+          <w:sz w:val="32"/>
+          <w:szCs w:val="32"/>
+        </w:rPr>
+        <w:br/>
+        <w:t xml:space="preserve">status </w:t>
+      </w:r>
+    </w:p>
+    <w:p>
+      <w:pPr>
+        <w:rPr>
+          <w:sz w:val="32"/>
+          <w:szCs w:val="32"/>
+        </w:rPr>
+      </w:pPr>
+      <w:r>
+        <w:rPr>
+          <w:sz w:val="32"/>
+          <w:szCs w:val="32"/>
+        </w:rPr>
+        <w:t xml:space="preserve">Clave_empleado </w:t>
+      </w:r>
+    </w:p>
+    <w:p>
+      <w:pPr>
+        <w:rPr>
+          <w:sz w:val="32"/>
+          <w:szCs w:val="32"/>
+        </w:rPr>
+      </w:pPr>
+      <w:r>
+        <w:rPr>
+          <w:sz w:val="32"/>
+          <w:szCs w:val="32"/>
+        </w:rPr>
         <w:br/>
       </w:r>
       <w:r>
@@ -1266,6 +1334,2934 @@
       </w:r>
       <w:r>
         <w:br/>
+      </w:r>
+    </w:p>
+    <w:p>
+      <w:pPr>
+        <w:rPr>
+          <w:sz w:val="32"/>
+          <w:szCs w:val="32"/>
+        </w:rPr>
+      </w:pPr>
+    </w:p>
+    <w:p>
+      <w:pPr>
+        <w:rPr>
+          <w:sz w:val="32"/>
+          <w:szCs w:val="32"/>
+        </w:rPr>
+      </w:pPr>
+    </w:p>
+    <w:p>
+      <w:pPr>
+        <w:rPr>
+          <w:sz w:val="32"/>
+          <w:szCs w:val="32"/>
+        </w:rPr>
+      </w:pPr>
+    </w:p>
+    <w:p>
+      <w:pPr>
+        <w:rPr>
+          <w:sz w:val="32"/>
+          <w:szCs w:val="32"/>
+        </w:rPr>
+      </w:pPr>
+    </w:p>
+    <w:p>
+      <w:pPr>
+        <w:rPr>
+          <w:sz w:val="32"/>
+          <w:szCs w:val="32"/>
+        </w:rPr>
+      </w:pPr>
+    </w:p>
+    <w:p>
+      <w:pPr>
+        <w:rPr>
+          <w:sz w:val="32"/>
+          <w:szCs w:val="32"/>
+        </w:rPr>
+      </w:pPr>
+    </w:p>
+    <w:p>
+      <w:pPr>
+        <w:rPr>
+          <w:sz w:val="32"/>
+          <w:szCs w:val="32"/>
+        </w:rPr>
+      </w:pPr>
+    </w:p>
+    <w:p>
+      <w:pPr>
+        <w:rPr>
+          <w:sz w:val="32"/>
+          <w:szCs w:val="32"/>
+        </w:rPr>
+      </w:pPr>
+    </w:p>
+    <w:p>
+      <w:pPr>
+        <w:rPr>
+          <w:sz w:val="32"/>
+          <w:szCs w:val="32"/>
+        </w:rPr>
+      </w:pPr>
+    </w:p>
+    <w:p>
+      <w:pPr>
+        <w:rPr>
+          <w:sz w:val="32"/>
+          <w:szCs w:val="32"/>
+        </w:rPr>
+      </w:pPr>
+    </w:p>
+    <w:p>
+      <w:pPr>
+        <w:rPr>
+          <w:sz w:val="32"/>
+          <w:szCs w:val="32"/>
+        </w:rPr>
+      </w:pPr>
+    </w:p>
+    <w:p>
+      <w:pPr>
+        <w:rPr>
+          <w:sz w:val="32"/>
+          <w:szCs w:val="32"/>
+        </w:rPr>
+      </w:pPr>
+    </w:p>
+    <w:p>
+      <w:pPr>
+        <w:rPr>
+          <w:sz w:val="32"/>
+          <w:szCs w:val="32"/>
+        </w:rPr>
+      </w:pPr>
+    </w:p>
+    <w:p>
+      <w:pPr>
+        <w:rPr>
+          <w:sz w:val="32"/>
+          <w:szCs w:val="32"/>
+        </w:rPr>
+      </w:pPr>
+    </w:p>
+    <w:p/>
+    <w:p>
+      <w:pPr>
+        <w:rPr>
+          <w:b/>
+          <w:bCs/>
+        </w:rPr>
+      </w:pPr>
+      <w:r>
+        <w:rPr>
+          <w:b/>
+          <w:bCs/>
+        </w:rPr>
+        <w:lastRenderedPageBreak/>
+        <w:t>Número</w:t>
+      </w:r>
+      <w:r>
+        <w:tab/>
+      </w:r>
+      <w:r>
+        <w:rPr>
+          <w:b/>
+          <w:bCs/>
+        </w:rPr>
+        <w:t>Acción asociada</w:t>
+      </w:r>
+    </w:p>
+    <w:p>
+      <w:r>
+        <w:rPr>
+          <w:b/>
+          <w:bCs/>
+        </w:rPr>
+        <w:t>=!          CREAR USUARIO (TODOS PUEDENE POR ESO SIN NUMERO)</w:t>
+      </w:r>
+    </w:p>
+    <w:p>
+      <w:r>
+        <w:rPr>
+          <w:b/>
+          <w:bCs/>
+        </w:rPr>
+        <w:t>0</w:t>
+      </w:r>
+      <w:r>
+        <w:tab/>
+      </w:r>
+      <w:r>
+        <w:t xml:space="preserve">Actualizar </w:t>
+      </w:r>
+      <w:r>
+        <w:t>Alumno</w:t>
+      </w:r>
+      <w:r>
+        <w:br/>
+        <w:t xml:space="preserve">1 </w:t>
+      </w:r>
+      <w:r>
+        <w:tab/>
+      </w:r>
+      <w:r>
+        <w:t xml:space="preserve">Actualizar </w:t>
+      </w:r>
+      <w:r>
+        <w:t>Docentes</w:t>
+      </w:r>
+    </w:p>
+    <w:p>
+      <w:r>
+        <w:rPr>
+          <w:b/>
+          <w:bCs/>
+        </w:rPr>
+        <w:t>2</w:t>
+      </w:r>
+      <w:r>
+        <w:tab/>
+        <w:t xml:space="preserve">Eliminar </w:t>
+      </w:r>
+      <w:r>
+        <w:t>Alumno</w:t>
+      </w:r>
+    </w:p>
+    <w:p>
+      <w:r>
+        <w:t>3</w:t>
+      </w:r>
+      <w:r>
+        <w:tab/>
+      </w:r>
+      <w:r>
+        <w:t xml:space="preserve">Eliminar </w:t>
+      </w:r>
+      <w:r>
+        <w:t>Docentes</w:t>
+      </w:r>
+    </w:p>
+    <w:p>
+      <w:r>
+        <w:rPr>
+          <w:b/>
+          <w:bCs/>
+        </w:rPr>
+        <w:t>4</w:t>
+      </w:r>
+      <w:r>
+        <w:tab/>
+      </w:r>
+      <w:r>
+        <w:t xml:space="preserve">Consultar </w:t>
+      </w:r>
+      <w:r>
+        <w:t>Alumno</w:t>
+      </w:r>
+    </w:p>
+    <w:p>
+      <w:r>
+        <w:t>5</w:t>
+      </w:r>
+      <w:r>
+        <w:tab/>
+        <w:t xml:space="preserve">Consultar </w:t>
+      </w:r>
+      <w:r>
+        <w:t>Docentes</w:t>
+      </w:r>
+    </w:p>
+    <w:p>
+      <w:r>
+        <w:rPr>
+          <w:b/>
+          <w:bCs/>
+        </w:rPr>
+        <w:t>6</w:t>
+      </w:r>
+      <w:r>
+        <w:tab/>
+      </w:r>
+      <w:r>
+        <w:t>Crear equipos</w:t>
+      </w:r>
+    </w:p>
+    <w:p>
+      <w:r>
+        <w:rPr>
+          <w:b/>
+          <w:bCs/>
+        </w:rPr>
+        <w:t>7</w:t>
+      </w:r>
+      <w:r>
+        <w:tab/>
+      </w:r>
+      <w:r>
+        <w:t>Consultar equipos</w:t>
+      </w:r>
+    </w:p>
+    <w:p>
+      <w:r>
+        <w:rPr>
+          <w:b/>
+          <w:bCs/>
+        </w:rPr>
+        <w:t>8</w:t>
+      </w:r>
+      <w:r>
+        <w:tab/>
+      </w:r>
+      <w:r>
+        <w:t xml:space="preserve">Eliminar Equipos </w:t>
+      </w:r>
+    </w:p>
+    <w:p>
+      <w:r>
+        <w:rPr>
+          <w:b/>
+          <w:bCs/>
+        </w:rPr>
+        <w:t>9</w:t>
+      </w:r>
+      <w:r>
+        <w:tab/>
+      </w:r>
+      <w:r>
+        <w:t>Actualizar Equipos</w:t>
+      </w:r>
+    </w:p>
+    <w:p>
+      <w:r>
+        <w:t>A</w:t>
+      </w:r>
+      <w:r>
+        <w:t xml:space="preserve">            Crear Potocolo</w:t>
+      </w:r>
+    </w:p>
+    <w:p>
+      <w:r>
+        <w:rPr>
+          <w:b/>
+          <w:bCs/>
+        </w:rPr>
+        <w:t>B</w:t>
+      </w:r>
+      <w:r>
+        <w:tab/>
+      </w:r>
+      <w:r>
+        <w:t>Actualizar protocolos</w:t>
+      </w:r>
+    </w:p>
+    <w:p>
+      <w:r>
+        <w:rPr>
+          <w:b/>
+          <w:bCs/>
+        </w:rPr>
+        <w:t>C</w:t>
+      </w:r>
+      <w:r>
+        <w:tab/>
+      </w:r>
+      <w:r>
+        <w:t>Consultar Protocolo</w:t>
+      </w:r>
+    </w:p>
+    <w:p>
+      <w:r>
+        <w:rPr>
+          <w:b/>
+          <w:bCs/>
+        </w:rPr>
+        <w:t>D</w:t>
+      </w:r>
+      <w:r>
+        <w:tab/>
+      </w:r>
+      <w:r>
+        <w:t>Eliminar Protocolo</w:t>
+      </w:r>
+    </w:p>
+    <w:p>
+      <w:r>
+        <w:rPr>
+          <w:b/>
+          <w:bCs/>
+        </w:rPr>
+        <w:t>E</w:t>
+      </w:r>
+      <w:r>
+        <w:tab/>
+      </w:r>
+      <w:r>
+        <w:t>CALIFICAR protocolo</w:t>
+      </w:r>
+    </w:p>
+    <w:p>
+      <w:r>
+        <w:rPr>
+          <w:b/>
+          <w:bCs/>
+        </w:rPr>
+        <w:t>F</w:t>
+      </w:r>
+      <w:r>
+        <w:tab/>
+      </w:r>
+      <w:r>
+        <w:t>Consultar calificaciones</w:t>
+      </w:r>
+    </w:p>
+    <w:p>
+      <w:r>
+        <w:t xml:space="preserve">G </w:t>
+      </w:r>
+      <w:r>
+        <w:tab/>
+        <w:t>HACER TODO (Aunque no sea suyo)</w:t>
+      </w:r>
+    </w:p>
+    <w:p/>
+    <w:p/>
+    <w:p/>
+    <w:p/>
+    <w:p/>
+    <w:p/>
+    <w:p/>
+    <w:p>
+      <w:pPr>
+        <w:rPr>
+          <w:b/>
+          <w:bCs/>
+        </w:rPr>
+      </w:pPr>
+      <w:r>
+        <w:rPr>
+          <w:b/>
+          <w:bCs/>
+        </w:rPr>
+        <w:lastRenderedPageBreak/>
+        <w:t>Rol</w:t>
+      </w:r>
+      <w:r>
+        <w:rPr>
+          <w:b/>
+          <w:bCs/>
+        </w:rPr>
+        <w:tab/>
+        <w:t>Permisos Asignados (números de acción)</w:t>
+      </w:r>
+      <w:r>
+        <w:rPr>
+          <w:b/>
+          <w:bCs/>
+        </w:rPr>
+        <w:tab/>
+      </w:r>
+    </w:p>
+    <w:p>
+      <w:pPr>
+        <w:rPr>
+          <w:b/>
+          <w:bCs/>
+        </w:rPr>
+      </w:pPr>
+      <w:r>
+        <w:rPr>
+          <w:b/>
+          <w:bCs/>
+        </w:rPr>
+        <w:t>ADMIN</w:t>
+      </w:r>
+      <w:r>
+        <w:rPr>
+          <w:b/>
+          <w:bCs/>
+        </w:rPr>
+        <w:tab/>
+        <w:t>“</w:t>
+      </w:r>
+      <w:r>
+        <w:rPr>
+          <w:b/>
+          <w:bCs/>
+        </w:rPr>
+        <w:t>0123456789ABCDEFG</w:t>
+      </w:r>
+      <w:r>
+        <w:rPr>
+          <w:b/>
+          <w:bCs/>
+        </w:rPr>
+        <w:t>”</w:t>
+      </w:r>
+    </w:p>
+    <w:p>
+      <w:pPr>
+        <w:rPr>
+          <w:b/>
+          <w:bCs/>
+        </w:rPr>
+      </w:pPr>
+      <w:r>
+        <w:rPr>
+          <w:b/>
+          <w:bCs/>
+        </w:rPr>
+        <w:t>CATT</w:t>
+      </w:r>
+      <w:r>
+        <w:rPr>
+          <w:b/>
+          <w:bCs/>
+        </w:rPr>
+        <w:tab/>
+        <w:t>“</w:t>
+      </w:r>
+      <w:r>
+        <w:rPr>
+          <w:b/>
+          <w:bCs/>
+        </w:rPr>
+        <w:t>0123456789ABCDF</w:t>
+      </w:r>
+      <w:r>
+        <w:rPr>
+          <w:b/>
+          <w:bCs/>
+        </w:rPr>
+        <w:t>G</w:t>
+      </w:r>
+      <w:r>
+        <w:rPr>
+          <w:b/>
+          <w:bCs/>
+        </w:rPr>
+        <w:t>”</w:t>
+      </w:r>
+      <w:r>
+        <w:rPr>
+          <w:b/>
+          <w:bCs/>
+        </w:rPr>
+        <w:tab/>
+      </w:r>
+    </w:p>
+    <w:p>
+      <w:pPr>
+        <w:rPr>
+          <w:b/>
+          <w:bCs/>
+        </w:rPr>
+      </w:pPr>
+      <w:r>
+        <w:rPr>
+          <w:b/>
+          <w:bCs/>
+        </w:rPr>
+        <w:t>SECRETARIO</w:t>
+      </w:r>
+      <w:r>
+        <w:rPr>
+          <w:b/>
+          <w:bCs/>
+        </w:rPr>
+        <w:tab/>
+        <w:t>“</w:t>
+      </w:r>
+      <w:r>
+        <w:rPr>
+          <w:b/>
+          <w:bCs/>
+        </w:rPr>
+        <w:t>0123456789ABCDFG</w:t>
+      </w:r>
+      <w:r>
+        <w:rPr>
+          <w:b/>
+          <w:bCs/>
+        </w:rPr>
+        <w:t>”</w:t>
+      </w:r>
+      <w:r>
+        <w:rPr>
+          <w:b/>
+          <w:bCs/>
+        </w:rPr>
+        <w:t xml:space="preserve"> </w:t>
+      </w:r>
+    </w:p>
+    <w:p>
+      <w:pPr>
+        <w:rPr>
+          <w:b/>
+          <w:bCs/>
+        </w:rPr>
+      </w:pPr>
+      <w:r>
+        <w:rPr>
+          <w:b/>
+          <w:bCs/>
+        </w:rPr>
+        <w:t>PROFESOR</w:t>
+      </w:r>
+      <w:r>
+        <w:rPr>
+          <w:b/>
+          <w:bCs/>
+        </w:rPr>
+        <w:tab/>
+        <w:t>“</w:t>
+      </w:r>
+      <w:r>
+        <w:rPr>
+          <w:b/>
+          <w:bCs/>
+        </w:rPr>
+        <w:t>1357CF</w:t>
+      </w:r>
+      <w:r>
+        <w:rPr>
+          <w:b/>
+          <w:bCs/>
+        </w:rPr>
+        <w:t>”</w:t>
+      </w:r>
+      <w:r>
+        <w:rPr>
+          <w:b/>
+          <w:bCs/>
+        </w:rPr>
+        <w:tab/>
+      </w:r>
+    </w:p>
+    <w:p>
+      <w:pPr>
+        <w:rPr>
+          <w:b/>
+          <w:bCs/>
+        </w:rPr>
+      </w:pPr>
+      <w:r>
+        <w:rPr>
+          <w:b/>
+          <w:bCs/>
+        </w:rPr>
+        <w:t>DIRECTOR</w:t>
+      </w:r>
+      <w:r>
+        <w:rPr>
+          <w:b/>
+          <w:bCs/>
+        </w:rPr>
+        <w:tab/>
+        <w:t>“</w:t>
+      </w:r>
+      <w:r>
+        <w:rPr>
+          <w:b/>
+          <w:bCs/>
+        </w:rPr>
+        <w:t>1357C</w:t>
+      </w:r>
+      <w:r>
+        <w:rPr>
+          <w:b/>
+          <w:bCs/>
+        </w:rPr>
+        <w:t>F</w:t>
+      </w:r>
+      <w:r>
+        <w:rPr>
+          <w:b/>
+          <w:bCs/>
+        </w:rPr>
+        <w:t>”</w:t>
+      </w:r>
+      <w:r>
+        <w:rPr>
+          <w:b/>
+          <w:bCs/>
+        </w:rPr>
+        <w:tab/>
+      </w:r>
+    </w:p>
+    <w:p>
+      <w:pPr>
+        <w:rPr>
+          <w:b/>
+          <w:bCs/>
+        </w:rPr>
+      </w:pPr>
+      <w:r>
+        <w:rPr>
+          <w:b/>
+          <w:bCs/>
+        </w:rPr>
+        <w:t>SINODAL</w:t>
+      </w:r>
+      <w:r>
+        <w:rPr>
+          <w:b/>
+          <w:bCs/>
+        </w:rPr>
+        <w:tab/>
+        <w:t>“</w:t>
+      </w:r>
+      <w:r>
+        <w:rPr>
+          <w:b/>
+          <w:bCs/>
+        </w:rPr>
+        <w:t>1357</w:t>
+      </w:r>
+      <w:r>
+        <w:rPr>
+          <w:b/>
+          <w:bCs/>
+        </w:rPr>
+        <w:t>BCEF</w:t>
+      </w:r>
+      <w:r>
+        <w:rPr>
+          <w:b/>
+          <w:bCs/>
+        </w:rPr>
+        <w:t>”</w:t>
+      </w:r>
+      <w:r>
+        <w:rPr>
+          <w:b/>
+          <w:bCs/>
+        </w:rPr>
+        <w:tab/>
+      </w:r>
+    </w:p>
+    <w:p>
+      <w:pPr>
+        <w:rPr>
+          <w:b/>
+          <w:bCs/>
+        </w:rPr>
+      </w:pPr>
+      <w:r>
+        <w:rPr>
+          <w:b/>
+          <w:bCs/>
+        </w:rPr>
+        <w:t>ESTUDIANTE</w:t>
+      </w:r>
+      <w:r>
+        <w:rPr>
+          <w:b/>
+          <w:bCs/>
+        </w:rPr>
+        <w:tab/>
+        <w:t>“</w:t>
+      </w:r>
+      <w:r>
+        <w:rPr>
+          <w:b/>
+          <w:bCs/>
+        </w:rPr>
+        <w:t>0246789ABC</w:t>
+      </w:r>
+      <w:r>
+        <w:rPr>
+          <w:b/>
+          <w:bCs/>
+        </w:rPr>
+        <w:t>”</w:t>
+      </w:r>
+      <w:r>
+        <w:rPr>
+          <w:b/>
+          <w:bCs/>
+        </w:rPr>
+        <w:tab/>
+      </w:r>
+    </w:p>
+    <w:p>
+      <w:pPr>
+        <w:rPr>
+          <w:b/>
+          <w:bCs/>
+        </w:rPr>
+      </w:pPr>
+      <w:r>
+        <w:rPr>
+          <w:b/>
+          <w:bCs/>
+        </w:rPr>
+        <w:t>PRESIDENTE ACADEMIA</w:t>
+      </w:r>
+      <w:r>
+        <w:rPr>
+          <w:b/>
+          <w:bCs/>
+        </w:rPr>
+        <w:tab/>
+        <w:t>“</w:t>
+      </w:r>
+      <w:r>
+        <w:rPr>
+          <w:b/>
+          <w:bCs/>
+        </w:rPr>
+        <w:t>1357CF</w:t>
+      </w:r>
+      <w:r>
+        <w:rPr>
+          <w:b/>
+          <w:bCs/>
+        </w:rPr>
+        <w:t>”</w:t>
+      </w:r>
+      <w:r>
+        <w:rPr>
+          <w:b/>
+          <w:bCs/>
+        </w:rPr>
+        <w:tab/>
+      </w:r>
+    </w:p>
+    <w:p>
+      <w:pPr>
+        <w:rPr>
+          <w:b/>
+          <w:bCs/>
+        </w:rPr>
+      </w:pPr>
+      <w:r>
+        <w:rPr>
+          <w:b/>
+          <w:bCs/>
+        </w:rPr>
+        <w:t>TECNICO</w:t>
+      </w:r>
+      <w:r>
+        <w:rPr>
+          <w:b/>
+          <w:bCs/>
+        </w:rPr>
+        <w:tab/>
+        <w:t>“</w:t>
+      </w:r>
+      <w:r>
+        <w:rPr>
+          <w:b/>
+          <w:bCs/>
+        </w:rPr>
+        <w:t>0123456789ABCDFG</w:t>
+      </w:r>
+      <w:r>
+        <w:rPr>
+          <w:b/>
+          <w:bCs/>
+        </w:rPr>
+        <w:t>”</w:t>
+      </w:r>
+    </w:p>
+    <w:p/>
+    <w:p/>
+    <w:p>
+      <w:r>
+        <w:rPr>
+          <w:b/>
+          <w:bCs/>
+        </w:rPr>
+        <w:t> Permisos por rol</w:t>
+      </w:r>
+    </w:p>
+    <w:p/>
+    <w:p>
+      <w:r>
+        <w:rPr>
+          <w:b/>
+          <w:bCs/>
+        </w:rPr>
+        <w:t>ADMIN</w:t>
+      </w:r>
+    </w:p>
+    <w:p/>
+    <w:p>
+      <w:r>
+        <w:rPr>
+          <w:b/>
+          <w:bCs/>
+        </w:rPr>
+        <w:t>Permisos asignados</w:t>
+      </w:r>
+      <w:r>
+        <w:t>: “0123456789ABCDEFG”</w:t>
+      </w:r>
+    </w:p>
+    <w:p>
+      <w:r>
+        <w:rPr>
+          <w:b/>
+          <w:bCs/>
+        </w:rPr>
+        <w:t>Acciones permitidas</w:t>
+      </w:r>
+      <w:r>
+        <w:t>:</w:t>
+      </w:r>
+    </w:p>
+    <w:p>
+      <w:r>
+        <w:tab/>
+        <w:t>•</w:t>
+      </w:r>
+      <w:r>
+        <w:tab/>
+      </w:r>
+      <w:r>
+        <w:rPr>
+          <w:rFonts w:ascii="Apple Color Emoji" w:hAnsi="Apple Color Emoji" w:cs="Apple Color Emoji"/>
+        </w:rPr>
+        <w:t>✅</w:t>
+      </w:r>
+      <w:r>
+        <w:t xml:space="preserve"> </w:t>
+      </w:r>
+      <w:r>
+        <w:rPr>
+          <w:b/>
+          <w:bCs/>
+        </w:rPr>
+        <w:t>Acceso total</w:t>
+      </w:r>
+      <w:r>
+        <w:t xml:space="preserve">: Este rol tiene acceso a </w:t>
+      </w:r>
+      <w:r>
+        <w:rPr>
+          <w:b/>
+          <w:bCs/>
+        </w:rPr>
+        <w:t>todas las funciones</w:t>
+      </w:r>
+      <w:r>
+        <w:t xml:space="preserve"> del sistema.</w:t>
+      </w:r>
+    </w:p>
+    <w:p>
+      <w:r>
+        <w:tab/>
+        <w:t>•</w:t>
+      </w:r>
+      <w:r>
+        <w:tab/>
+      </w:r>
+      <w:r>
+        <w:rPr>
+          <w:b/>
+          <w:bCs/>
+        </w:rPr>
+        <w:t>Explicación</w:t>
+      </w:r>
+      <w:r>
+        <w:t>: Este es el rol con los máximos privilegios, puede realizar todas las operaciones de crear, consultar, actualizar y eliminar alumnos, docentes, equipos, protocolos, calificaciones y demás.</w:t>
+      </w:r>
+    </w:p>
+    <w:p>
+      <w:r>
+        <w:tab/>
+        <w:t>•</w:t>
+      </w:r>
+      <w:r>
+        <w:tab/>
+      </w:r>
+      <w:r>
+        <w:rPr>
+          <w:b/>
+          <w:bCs/>
+        </w:rPr>
+        <w:t>Acceso especial</w:t>
+      </w:r>
+      <w:r>
+        <w:t xml:space="preserve">: La letra </w:t>
+      </w:r>
+      <w:r>
+        <w:rPr>
+          <w:b/>
+          <w:bCs/>
+        </w:rPr>
+        <w:t>G</w:t>
+      </w:r>
+      <w:r>
+        <w:t xml:space="preserve"> le permite hacer cualquier cambio, aunque no sea suyo.</w:t>
+      </w:r>
+    </w:p>
+    <w:p/>
+    <w:p/>
+    <w:p/>
+    <w:p>
+      <w:r>
+        <w:rPr>
+          <w:b/>
+          <w:bCs/>
+        </w:rPr>
+        <w:t>CATT</w:t>
+      </w:r>
+    </w:p>
+    <w:p/>
+    <w:p>
+      <w:r>
+        <w:rPr>
+          <w:b/>
+          <w:bCs/>
+        </w:rPr>
+        <w:t>Permisos asignados</w:t>
+      </w:r>
+      <w:r>
+        <w:t>: “</w:t>
+      </w:r>
+      <w:r>
+        <w:rPr>
+          <w:b/>
+          <w:bCs/>
+        </w:rPr>
+        <w:t>0123456789ABCDFG</w:t>
+      </w:r>
+      <w:r>
+        <w:t>”</w:t>
+      </w:r>
+    </w:p>
+    <w:p>
+      <w:r>
+        <w:rPr>
+          <w:b/>
+          <w:bCs/>
+        </w:rPr>
+        <w:t>Acciones permitidas</w:t>
+      </w:r>
+      <w:r>
+        <w:t>:</w:t>
+      </w:r>
+    </w:p>
+    <w:p>
+      <w:r>
+        <w:tab/>
+        <w:t>•</w:t>
+      </w:r>
+      <w:r>
+        <w:tab/>
+      </w:r>
+      <w:r>
+        <w:rPr>
+          <w:rFonts w:ascii="Apple Color Emoji" w:hAnsi="Apple Color Emoji" w:cs="Apple Color Emoji"/>
+        </w:rPr>
+        <w:t>✅</w:t>
+      </w:r>
+      <w:r>
+        <w:t xml:space="preserve"> </w:t>
+      </w:r>
+      <w:r>
+        <w:rPr>
+          <w:b/>
+          <w:bCs/>
+        </w:rPr>
+        <w:t>Acceso casi total</w:t>
+      </w:r>
+      <w:r>
+        <w:t>, con algunas restricciones.</w:t>
+      </w:r>
+    </w:p>
+    <w:p>
+      <w:r>
+        <w:tab/>
+        <w:t>•</w:t>
+      </w:r>
+      <w:r>
+        <w:tab/>
+      </w:r>
+      <w:r>
+        <w:rPr>
+          <w:b/>
+          <w:bCs/>
+        </w:rPr>
+        <w:t>Acciones permitidas</w:t>
+      </w:r>
+      <w:r>
+        <w:t>:</w:t>
+      </w:r>
+    </w:p>
+    <w:p>
+      <w:r>
+        <w:tab/>
+        <w:t>•</w:t>
+      </w:r>
+      <w:r>
+        <w:tab/>
+        <w:t>Actualizar, eliminar, consultar y crear alumnos, docentes, equipos y protocolos.</w:t>
+      </w:r>
+    </w:p>
+    <w:p>
+      <w:r>
+        <w:tab/>
+        <w:t>•</w:t>
+      </w:r>
+      <w:r>
+        <w:tab/>
+        <w:t xml:space="preserve">Puede ver calificaciones, pero </w:t>
+      </w:r>
+      <w:r>
+        <w:rPr>
+          <w:b/>
+          <w:bCs/>
+        </w:rPr>
+        <w:t>NO puede calificar</w:t>
+      </w:r>
+      <w:r>
+        <w:t xml:space="preserve"> protocolos (no tiene la </w:t>
+      </w:r>
+      <w:r>
+        <w:rPr>
+          <w:b/>
+          <w:bCs/>
+        </w:rPr>
+        <w:t>E</w:t>
+      </w:r>
+      <w:r>
+        <w:t>).</w:t>
+      </w:r>
+    </w:p>
+    <w:p>
+      <w:r>
+        <w:tab/>
+      </w:r>
+    </w:p>
+    <w:p/>
+    <w:p>
+      <w:r>
+        <w:rPr>
+          <w:b/>
+          <w:bCs/>
+        </w:rPr>
+        <w:t>SECRETARIO</w:t>
+      </w:r>
+    </w:p>
+    <w:p/>
+    <w:p>
+      <w:r>
+        <w:rPr>
+          <w:b/>
+          <w:bCs/>
+        </w:rPr>
+        <w:t>Permisos asignados</w:t>
+      </w:r>
+      <w:r>
+        <w:t>: “</w:t>
+      </w:r>
+      <w:r>
+        <w:rPr>
+          <w:b/>
+          <w:bCs/>
+        </w:rPr>
+        <w:t>0123456789ABCDFG</w:t>
+      </w:r>
+      <w:r>
+        <w:t>”</w:t>
+      </w:r>
+    </w:p>
+    <w:p>
+      <w:r>
+        <w:rPr>
+          <w:b/>
+          <w:bCs/>
+        </w:rPr>
+        <w:t>Acciones permitidas</w:t>
+      </w:r>
+      <w:r>
+        <w:t>:</w:t>
+      </w:r>
+    </w:p>
+    <w:p>
+      <w:r>
+        <w:tab/>
+        <w:t>•</w:t>
+      </w:r>
+      <w:r>
+        <w:tab/>
+      </w:r>
+      <w:r>
+        <w:rPr>
+          <w:rFonts w:ascii="Apple Color Emoji" w:hAnsi="Apple Color Emoji" w:cs="Apple Color Emoji"/>
+        </w:rPr>
+        <w:t>✅</w:t>
+      </w:r>
+      <w:r>
+        <w:t xml:space="preserve"> </w:t>
+      </w:r>
+      <w:r>
+        <w:rPr>
+          <w:b/>
+          <w:bCs/>
+        </w:rPr>
+        <w:t>Acceso casi total</w:t>
+      </w:r>
+      <w:r>
+        <w:t>, con algunas restricciones.</w:t>
+      </w:r>
+    </w:p>
+    <w:p>
+      <w:r>
+        <w:tab/>
+        <w:t>•</w:t>
+      </w:r>
+      <w:r>
+        <w:tab/>
+      </w:r>
+      <w:r>
+        <w:rPr>
+          <w:b/>
+          <w:bCs/>
+        </w:rPr>
+        <w:t>Acciones permitidas</w:t>
+      </w:r>
+      <w:r>
+        <w:t>:</w:t>
+      </w:r>
+    </w:p>
+    <w:p>
+      <w:r>
+        <w:tab/>
+        <w:t>•</w:t>
+      </w:r>
+      <w:r>
+        <w:tab/>
+        <w:t>Actualizar, eliminar, consultar y crear alumnos, docentes, equipos y protocolos.</w:t>
+      </w:r>
+    </w:p>
+    <w:p>
+      <w:r>
+        <w:tab/>
+        <w:t>•</w:t>
+      </w:r>
+      <w:r>
+        <w:tab/>
+        <w:t xml:space="preserve">Puede ver calificaciones, pero </w:t>
+      </w:r>
+      <w:r>
+        <w:rPr>
+          <w:b/>
+          <w:bCs/>
+        </w:rPr>
+        <w:t>NO puede calificar</w:t>
+      </w:r>
+      <w:r>
+        <w:t xml:space="preserve"> protocolos (no tiene la </w:t>
+      </w:r>
+      <w:r>
+        <w:rPr>
+          <w:b/>
+          <w:bCs/>
+        </w:rPr>
+        <w:t>E</w:t>
+      </w:r>
+      <w:r>
+        <w:t>).</w:t>
+      </w:r>
+    </w:p>
+    <w:p>
+      <w:r>
+        <w:tab/>
+      </w:r>
+    </w:p>
+    <w:p/>
+    <w:p/>
+    <w:p>
+      <w:r>
+        <w:rPr>
+          <w:b/>
+          <w:bCs/>
+        </w:rPr>
+        <w:t>PROFESOR</w:t>
+      </w:r>
+    </w:p>
+    <w:p/>
+    <w:p>
+      <w:r>
+        <w:rPr>
+          <w:b/>
+          <w:bCs/>
+        </w:rPr>
+        <w:t>Permisos asignados</w:t>
+      </w:r>
+      <w:r>
+        <w:t>: “1357CF”</w:t>
+      </w:r>
+    </w:p>
+    <w:p>
+      <w:r>
+        <w:rPr>
+          <w:b/>
+          <w:bCs/>
+        </w:rPr>
+        <w:t>Acciones permitidas</w:t>
+      </w:r>
+      <w:r>
+        <w:t>:</w:t>
+      </w:r>
+    </w:p>
+    <w:p>
+      <w:r>
+        <w:tab/>
+        <w:t>•</w:t>
+      </w:r>
+      <w:r>
+        <w:tab/>
+      </w:r>
+      <w:r>
+        <w:rPr>
+          <w:rFonts w:ascii="Apple Color Emoji" w:hAnsi="Apple Color Emoji" w:cs="Apple Color Emoji"/>
+        </w:rPr>
+        <w:t>✅</w:t>
+      </w:r>
+      <w:r>
+        <w:t xml:space="preserve"> </w:t>
+      </w:r>
+      <w:r>
+        <w:rPr>
+          <w:b/>
+          <w:bCs/>
+        </w:rPr>
+        <w:t>Acciones limitadas</w:t>
+      </w:r>
+    </w:p>
+    <w:p>
+      <w:r>
+        <w:tab/>
+        <w:t>•</w:t>
+      </w:r>
+      <w:r>
+        <w:tab/>
+      </w:r>
+      <w:r>
+        <w:rPr>
+          <w:b/>
+          <w:bCs/>
+        </w:rPr>
+        <w:t>Acciones permitidas</w:t>
+      </w:r>
+      <w:r>
+        <w:t>:</w:t>
+      </w:r>
+    </w:p>
+    <w:p>
+      <w:r>
+        <w:tab/>
+        <w:t>•</w:t>
+      </w:r>
+      <w:r>
+        <w:tab/>
+      </w:r>
+      <w:r>
+        <w:rPr>
+          <w:b/>
+          <w:bCs/>
+        </w:rPr>
+        <w:t>1</w:t>
+      </w:r>
+      <w:r>
+        <w:t xml:space="preserve"> Actualizar docentes</w:t>
+      </w:r>
+    </w:p>
+    <w:p>
+      <w:r>
+        <w:tab/>
+        <w:t>•</w:t>
+      </w:r>
+      <w:r>
+        <w:tab/>
+      </w:r>
+      <w:r>
+        <w:rPr>
+          <w:b/>
+          <w:bCs/>
+        </w:rPr>
+        <w:t>3</w:t>
+      </w:r>
+      <w:r>
+        <w:t xml:space="preserve"> Eliminar docentes</w:t>
+      </w:r>
+    </w:p>
+    <w:p>
+      <w:r>
+        <w:tab/>
+        <w:t>•</w:t>
+      </w:r>
+      <w:r>
+        <w:tab/>
+      </w:r>
+      <w:r>
+        <w:rPr>
+          <w:b/>
+          <w:bCs/>
+        </w:rPr>
+        <w:t>5</w:t>
+      </w:r>
+      <w:r>
+        <w:t xml:space="preserve"> Consultar docentes</w:t>
+      </w:r>
+    </w:p>
+    <w:p>
+      <w:r>
+        <w:tab/>
+        <w:t>•</w:t>
+      </w:r>
+      <w:r>
+        <w:tab/>
+      </w:r>
+      <w:r>
+        <w:rPr>
+          <w:b/>
+          <w:bCs/>
+        </w:rPr>
+        <w:t>7</w:t>
+      </w:r>
+      <w:r>
+        <w:t xml:space="preserve"> Consultar equipos</w:t>
+      </w:r>
+    </w:p>
+    <w:p>
+      <w:r>
+        <w:tab/>
+        <w:t>•</w:t>
+      </w:r>
+      <w:r>
+        <w:tab/>
+      </w:r>
+      <w:r>
+        <w:rPr>
+          <w:b/>
+          <w:bCs/>
+        </w:rPr>
+        <w:t>C</w:t>
+      </w:r>
+      <w:r>
+        <w:t xml:space="preserve"> Consultar protocolo</w:t>
+      </w:r>
+    </w:p>
+    <w:p>
+      <w:r>
+        <w:tab/>
+        <w:t>•</w:t>
+      </w:r>
+      <w:r>
+        <w:tab/>
+      </w:r>
+      <w:r>
+        <w:rPr>
+          <w:b/>
+          <w:bCs/>
+        </w:rPr>
+        <w:t>F</w:t>
+      </w:r>
+      <w:r>
+        <w:t xml:space="preserve"> Consultar calificaciones</w:t>
+      </w:r>
+    </w:p>
+    <w:p>
+      <w:r>
+        <w:tab/>
+        <w:t>•</w:t>
+      </w:r>
+      <w:r>
+        <w:tab/>
+      </w:r>
+      <w:r>
+        <w:rPr>
+          <w:b/>
+          <w:bCs/>
+        </w:rPr>
+        <w:t>Explicación</w:t>
+      </w:r>
+      <w:r>
+        <w:t>:</w:t>
+      </w:r>
+    </w:p>
+    <w:p>
+      <w:r>
+        <w:tab/>
+        <w:t>•</w:t>
+      </w:r>
+      <w:r>
+        <w:tab/>
+        <w:t xml:space="preserve">Este rol no puede </w:t>
+      </w:r>
+      <w:r>
+        <w:rPr>
+          <w:b/>
+          <w:bCs/>
+        </w:rPr>
+        <w:t>crear</w:t>
+      </w:r>
+      <w:r>
+        <w:t xml:space="preserve"> ni </w:t>
+      </w:r>
+      <w:r>
+        <w:rPr>
+          <w:b/>
+          <w:bCs/>
+        </w:rPr>
+        <w:t>eliminar alumnos</w:t>
+      </w:r>
+      <w:r>
+        <w:t xml:space="preserve">, </w:t>
+      </w:r>
+      <w:r>
+        <w:rPr>
+          <w:b/>
+          <w:bCs/>
+        </w:rPr>
+        <w:t>crear protocolos</w:t>
+      </w:r>
+      <w:r>
+        <w:t xml:space="preserve">, ni tiene el permiso </w:t>
+      </w:r>
+      <w:r>
+        <w:rPr>
+          <w:b/>
+          <w:bCs/>
+        </w:rPr>
+        <w:t>G</w:t>
+      </w:r>
+      <w:r>
+        <w:t xml:space="preserve"> (no puede modificar registros que no le pertenecen).</w:t>
+      </w:r>
+    </w:p>
+    <w:p>
+      <w:r>
+        <w:tab/>
+        <w:t>•</w:t>
+      </w:r>
+      <w:r>
+        <w:tab/>
+        <w:t>Tiene acceso para ver y consultar información, pero no puede crear ni calificar.</w:t>
+      </w:r>
+    </w:p>
+    <w:p/>
+    <w:p/>
+    <w:p>
+      <w:r>
+        <w:rPr>
+          <w:b/>
+          <w:bCs/>
+        </w:rPr>
+        <w:t>DIRECTOR</w:t>
+      </w:r>
+    </w:p>
+    <w:p/>
+    <w:p>
+      <w:r>
+        <w:rPr>
+          <w:b/>
+          <w:bCs/>
+        </w:rPr>
+        <w:t>Permisos asignados</w:t>
+      </w:r>
+      <w:r>
+        <w:t>: “1357CF”</w:t>
+      </w:r>
+    </w:p>
+    <w:p>
+      <w:r>
+        <w:rPr>
+          <w:b/>
+          <w:bCs/>
+        </w:rPr>
+        <w:t>Acciones permitidas</w:t>
+      </w:r>
+      <w:r>
+        <w:t>:</w:t>
+      </w:r>
+    </w:p>
+    <w:p>
+      <w:r>
+        <w:tab/>
+        <w:t>•</w:t>
+      </w:r>
+      <w:r>
+        <w:tab/>
+      </w:r>
+      <w:r>
+        <w:rPr>
+          <w:rFonts w:ascii="Apple Color Emoji" w:hAnsi="Apple Color Emoji" w:cs="Apple Color Emoji"/>
+        </w:rPr>
+        <w:t>✅</w:t>
+      </w:r>
+      <w:r>
+        <w:t xml:space="preserve"> </w:t>
+      </w:r>
+      <w:r>
+        <w:rPr>
+          <w:b/>
+          <w:bCs/>
+        </w:rPr>
+        <w:t>Acciones limitadas</w:t>
+      </w:r>
+    </w:p>
+    <w:p>
+      <w:r>
+        <w:tab/>
+        <w:t>•</w:t>
+      </w:r>
+      <w:r>
+        <w:tab/>
+      </w:r>
+      <w:r>
+        <w:rPr>
+          <w:b/>
+          <w:bCs/>
+        </w:rPr>
+        <w:t>Acciones permitidas</w:t>
+      </w:r>
+      <w:r>
+        <w:t>:</w:t>
+      </w:r>
+    </w:p>
+    <w:p>
+      <w:r>
+        <w:tab/>
+        <w:t>•</w:t>
+      </w:r>
+      <w:r>
+        <w:tab/>
+      </w:r>
+      <w:r>
+        <w:rPr>
+          <w:b/>
+          <w:bCs/>
+        </w:rPr>
+        <w:t>1</w:t>
+      </w:r>
+      <w:r>
+        <w:t xml:space="preserve"> Actualizar docentes</w:t>
+      </w:r>
+    </w:p>
+    <w:p>
+      <w:r>
+        <w:tab/>
+        <w:t>•</w:t>
+      </w:r>
+      <w:r>
+        <w:tab/>
+      </w:r>
+      <w:r>
+        <w:rPr>
+          <w:b/>
+          <w:bCs/>
+        </w:rPr>
+        <w:t>3</w:t>
+      </w:r>
+      <w:r>
+        <w:t xml:space="preserve"> Eliminar docentes</w:t>
+      </w:r>
+    </w:p>
+    <w:p>
+      <w:r>
+        <w:lastRenderedPageBreak/>
+        <w:tab/>
+        <w:t>•</w:t>
+      </w:r>
+      <w:r>
+        <w:tab/>
+      </w:r>
+      <w:r>
+        <w:rPr>
+          <w:b/>
+          <w:bCs/>
+        </w:rPr>
+        <w:t>5</w:t>
+      </w:r>
+      <w:r>
+        <w:t xml:space="preserve"> Consultar docentes</w:t>
+      </w:r>
+    </w:p>
+    <w:p>
+      <w:r>
+        <w:tab/>
+        <w:t>•</w:t>
+      </w:r>
+      <w:r>
+        <w:tab/>
+      </w:r>
+      <w:r>
+        <w:rPr>
+          <w:b/>
+          <w:bCs/>
+        </w:rPr>
+        <w:t>7</w:t>
+      </w:r>
+      <w:r>
+        <w:t xml:space="preserve"> Consultar equipos</w:t>
+      </w:r>
+    </w:p>
+    <w:p>
+      <w:r>
+        <w:tab/>
+        <w:t>•</w:t>
+      </w:r>
+      <w:r>
+        <w:tab/>
+      </w:r>
+      <w:r>
+        <w:rPr>
+          <w:b/>
+          <w:bCs/>
+        </w:rPr>
+        <w:t>C</w:t>
+      </w:r>
+      <w:r>
+        <w:t xml:space="preserve"> Consultar protocolo</w:t>
+      </w:r>
+    </w:p>
+    <w:p>
+      <w:r>
+        <w:tab/>
+        <w:t>•</w:t>
+      </w:r>
+      <w:r>
+        <w:tab/>
+      </w:r>
+      <w:r>
+        <w:rPr>
+          <w:b/>
+          <w:bCs/>
+        </w:rPr>
+        <w:t>F</w:t>
+      </w:r>
+      <w:r>
+        <w:t xml:space="preserve"> Consultar calificaciones</w:t>
+      </w:r>
+    </w:p>
+    <w:p>
+      <w:r>
+        <w:tab/>
+        <w:t>•</w:t>
+      </w:r>
+      <w:r>
+        <w:tab/>
+      </w:r>
+      <w:r>
+        <w:rPr>
+          <w:b/>
+          <w:bCs/>
+        </w:rPr>
+        <w:t>Explicación</w:t>
+      </w:r>
+      <w:r>
+        <w:t>:</w:t>
+      </w:r>
+    </w:p>
+    <w:p>
+      <w:r>
+        <w:tab/>
+        <w:t>•</w:t>
+      </w:r>
+      <w:r>
+        <w:tab/>
+        <w:t xml:space="preserve">Este rol no puede </w:t>
+      </w:r>
+      <w:r>
+        <w:rPr>
+          <w:b/>
+          <w:bCs/>
+        </w:rPr>
+        <w:t>crear</w:t>
+      </w:r>
+      <w:r>
+        <w:t xml:space="preserve"> ni </w:t>
+      </w:r>
+      <w:r>
+        <w:rPr>
+          <w:b/>
+          <w:bCs/>
+        </w:rPr>
+        <w:t>eliminar alumnos</w:t>
+      </w:r>
+      <w:r>
+        <w:t xml:space="preserve">, </w:t>
+      </w:r>
+      <w:r>
+        <w:rPr>
+          <w:b/>
+          <w:bCs/>
+        </w:rPr>
+        <w:t>crear protocolos</w:t>
+      </w:r>
+      <w:r>
+        <w:t xml:space="preserve">, ni tiene el permiso </w:t>
+      </w:r>
+      <w:r>
+        <w:rPr>
+          <w:b/>
+          <w:bCs/>
+        </w:rPr>
+        <w:t>G</w:t>
+      </w:r>
+      <w:r>
+        <w:t xml:space="preserve"> (no puede modificar registros que no le pertenecen).</w:t>
+      </w:r>
+    </w:p>
+    <w:p>
+      <w:r>
+        <w:tab/>
+        <w:t>•</w:t>
+      </w:r>
+      <w:r>
+        <w:tab/>
+        <w:t>Tiene acceso para ver y consultar información, pero no puede crear ni calificar.</w:t>
+      </w:r>
+    </w:p>
+    <w:p>
+      <w:r>
+        <w:rPr>
+          <w:b/>
+          <w:bCs/>
+        </w:rPr>
+        <w:t>SINODAL</w:t>
+      </w:r>
+    </w:p>
+    <w:p/>
+    <w:p>
+      <w:r>
+        <w:rPr>
+          <w:b/>
+          <w:bCs/>
+        </w:rPr>
+        <w:t>Permisos asignados</w:t>
+      </w:r>
+      <w:r>
+        <w:t>: “1357BCEF”</w:t>
+      </w:r>
+    </w:p>
+    <w:p>
+      <w:r>
+        <w:rPr>
+          <w:b/>
+          <w:bCs/>
+        </w:rPr>
+        <w:t>Acciones permitidas</w:t>
+      </w:r>
+      <w:r>
+        <w:t>:</w:t>
+      </w:r>
+    </w:p>
+    <w:p>
+      <w:r>
+        <w:tab/>
+        <w:t>•</w:t>
+      </w:r>
+      <w:r>
+        <w:tab/>
+      </w:r>
+      <w:r>
+        <w:rPr>
+          <w:rFonts w:ascii="Apple Color Emoji" w:hAnsi="Apple Color Emoji" w:cs="Apple Color Emoji"/>
+        </w:rPr>
+        <w:t>✅</w:t>
+      </w:r>
+      <w:r>
+        <w:t xml:space="preserve"> </w:t>
+      </w:r>
+      <w:r>
+        <w:rPr>
+          <w:b/>
+          <w:bCs/>
+        </w:rPr>
+        <w:t>Acciones clave en evaluación</w:t>
+      </w:r>
+    </w:p>
+    <w:p>
+      <w:r>
+        <w:tab/>
+        <w:t>•</w:t>
+      </w:r>
+      <w:r>
+        <w:tab/>
+      </w:r>
+      <w:r>
+        <w:rPr>
+          <w:b/>
+          <w:bCs/>
+        </w:rPr>
+        <w:t>Acciones permitidas</w:t>
+      </w:r>
+      <w:r>
+        <w:t>:</w:t>
+      </w:r>
+    </w:p>
+    <w:p>
+      <w:r>
+        <w:tab/>
+        <w:t>•</w:t>
+      </w:r>
+      <w:r>
+        <w:tab/>
+      </w:r>
+      <w:r>
+        <w:rPr>
+          <w:b/>
+          <w:bCs/>
+        </w:rPr>
+        <w:t>1</w:t>
+      </w:r>
+      <w:r>
+        <w:t xml:space="preserve"> Actualizar docentes</w:t>
+      </w:r>
+    </w:p>
+    <w:p>
+      <w:r>
+        <w:tab/>
+        <w:t>•</w:t>
+      </w:r>
+      <w:r>
+        <w:tab/>
+      </w:r>
+      <w:r>
+        <w:rPr>
+          <w:b/>
+          <w:bCs/>
+        </w:rPr>
+        <w:t>3</w:t>
+      </w:r>
+      <w:r>
+        <w:t xml:space="preserve"> Eliminar docentes</w:t>
+      </w:r>
+    </w:p>
+    <w:p>
+      <w:r>
+        <w:tab/>
+        <w:t>•</w:t>
+      </w:r>
+      <w:r>
+        <w:tab/>
+      </w:r>
+      <w:r>
+        <w:rPr>
+          <w:b/>
+          <w:bCs/>
+        </w:rPr>
+        <w:t>5</w:t>
+      </w:r>
+      <w:r>
+        <w:t xml:space="preserve"> Consultar docentes</w:t>
+      </w:r>
+    </w:p>
+    <w:p>
+      <w:r>
+        <w:tab/>
+        <w:t>•</w:t>
+      </w:r>
+      <w:r>
+        <w:tab/>
+      </w:r>
+      <w:r>
+        <w:rPr>
+          <w:b/>
+          <w:bCs/>
+        </w:rPr>
+        <w:t>7</w:t>
+      </w:r>
+      <w:r>
+        <w:t xml:space="preserve"> Consultar equipos</w:t>
+      </w:r>
+    </w:p>
+    <w:p>
+      <w:r>
+        <w:tab/>
+        <w:t>•</w:t>
+      </w:r>
+      <w:r>
+        <w:tab/>
+      </w:r>
+      <w:r>
+        <w:rPr>
+          <w:b/>
+          <w:bCs/>
+        </w:rPr>
+        <w:t>B</w:t>
+      </w:r>
+      <w:r>
+        <w:t xml:space="preserve"> Actualizar protocolos</w:t>
+      </w:r>
+    </w:p>
+    <w:p>
+      <w:r>
+        <w:tab/>
+        <w:t>•</w:t>
+      </w:r>
+      <w:r>
+        <w:tab/>
+      </w:r>
+      <w:r>
+        <w:rPr>
+          <w:b/>
+          <w:bCs/>
+        </w:rPr>
+        <w:t>C</w:t>
+      </w:r>
+      <w:r>
+        <w:t xml:space="preserve"> Consultar protocolo</w:t>
+      </w:r>
+    </w:p>
+    <w:p>
+      <w:r>
+        <w:tab/>
+        <w:t>•</w:t>
+      </w:r>
+      <w:r>
+        <w:tab/>
+      </w:r>
+      <w:r>
+        <w:rPr>
+          <w:b/>
+          <w:bCs/>
+        </w:rPr>
+        <w:t>E</w:t>
+      </w:r>
+      <w:r>
+        <w:t xml:space="preserve"> Calificar protocolo</w:t>
+      </w:r>
+    </w:p>
+    <w:p>
+      <w:r>
+        <w:tab/>
+        <w:t>•</w:t>
+      </w:r>
+      <w:r>
+        <w:tab/>
+      </w:r>
+      <w:r>
+        <w:rPr>
+          <w:b/>
+          <w:bCs/>
+        </w:rPr>
+        <w:t>F</w:t>
+      </w:r>
+      <w:r>
+        <w:t xml:space="preserve"> Consultar calificaciones</w:t>
+      </w:r>
+    </w:p>
+    <w:p>
+      <w:r>
+        <w:tab/>
+        <w:t>•</w:t>
+      </w:r>
+      <w:r>
+        <w:tab/>
+      </w:r>
+      <w:r>
+        <w:rPr>
+          <w:b/>
+          <w:bCs/>
+        </w:rPr>
+        <w:t>Explicación</w:t>
+      </w:r>
+      <w:r>
+        <w:t>:</w:t>
+      </w:r>
+    </w:p>
+    <w:p>
+      <w:r>
+        <w:tab/>
+        <w:t>•</w:t>
+      </w:r>
+      <w:r>
+        <w:tab/>
+        <w:t xml:space="preserve">El rol de </w:t>
+      </w:r>
+      <w:r>
+        <w:rPr>
+          <w:b/>
+          <w:bCs/>
+        </w:rPr>
+        <w:t>sinodal</w:t>
+      </w:r>
+      <w:r>
+        <w:t xml:space="preserve"> tiene acceso para actualizar y calificar protocolos.</w:t>
+      </w:r>
+    </w:p>
+    <w:p>
+      <w:r>
+        <w:tab/>
+        <w:t>•</w:t>
+      </w:r>
+      <w:r>
+        <w:tab/>
+        <w:t>No tiene acceso para crear o eliminar alumnos ni equipos.</w:t>
+      </w:r>
+    </w:p>
+    <w:p>
+      <w:r>
+        <w:lastRenderedPageBreak/>
+        <w:tab/>
+        <w:t>•</w:t>
+      </w:r>
+      <w:r>
+        <w:tab/>
+        <w:t>Puede acceder a la consulta de calificaciones y consultar equipos y protocolos.</w:t>
+      </w:r>
+    </w:p>
+    <w:p>
+      <w:r>
+        <w:rPr>
+          <w:b/>
+          <w:bCs/>
+        </w:rPr>
+        <w:t>ESTUDIANTE</w:t>
+      </w:r>
+    </w:p>
+    <w:p/>
+    <w:p>
+      <w:r>
+        <w:rPr>
+          <w:b/>
+          <w:bCs/>
+        </w:rPr>
+        <w:t>Permisos asignados</w:t>
+      </w:r>
+      <w:r>
+        <w:t>: “0246789ABC”</w:t>
+      </w:r>
+    </w:p>
+    <w:p>
+      <w:r>
+        <w:rPr>
+          <w:b/>
+          <w:bCs/>
+        </w:rPr>
+        <w:t>Acciones permitidas</w:t>
+      </w:r>
+      <w:r>
+        <w:t>:</w:t>
+      </w:r>
+    </w:p>
+    <w:p>
+      <w:r>
+        <w:tab/>
+        <w:t>•</w:t>
+      </w:r>
+      <w:r>
+        <w:tab/>
+      </w:r>
+      <w:r>
+        <w:rPr>
+          <w:rFonts w:ascii="Apple Color Emoji" w:hAnsi="Apple Color Emoji" w:cs="Apple Color Emoji"/>
+        </w:rPr>
+        <w:t>✅</w:t>
+      </w:r>
+      <w:r>
+        <w:t xml:space="preserve"> </w:t>
+      </w:r>
+      <w:r>
+        <w:rPr>
+          <w:b/>
+          <w:bCs/>
+        </w:rPr>
+        <w:t>Acciones limitadas</w:t>
+      </w:r>
+    </w:p>
+    <w:p>
+      <w:r>
+        <w:tab/>
+        <w:t>•</w:t>
+      </w:r>
+      <w:r>
+        <w:tab/>
+      </w:r>
+      <w:r>
+        <w:rPr>
+          <w:b/>
+          <w:bCs/>
+        </w:rPr>
+        <w:t>Acciones permitidas</w:t>
+      </w:r>
+      <w:r>
+        <w:t>:</w:t>
+      </w:r>
+    </w:p>
+    <w:p>
+      <w:r>
+        <w:tab/>
+        <w:t>•</w:t>
+      </w:r>
+      <w:r>
+        <w:tab/>
+      </w:r>
+      <w:r>
+        <w:rPr>
+          <w:b/>
+          <w:bCs/>
+        </w:rPr>
+        <w:t>0</w:t>
+      </w:r>
+      <w:r>
+        <w:t xml:space="preserve"> Actualizar alumno (pueden modificar sus propios datos)</w:t>
+      </w:r>
+    </w:p>
+    <w:p>
+      <w:r>
+        <w:tab/>
+        <w:t>•</w:t>
+      </w:r>
+      <w:r>
+        <w:tab/>
+      </w:r>
+      <w:r>
+        <w:rPr>
+          <w:b/>
+          <w:bCs/>
+        </w:rPr>
+        <w:t>2</w:t>
+      </w:r>
+      <w:r>
+        <w:t xml:space="preserve"> Eliminar alumno (pueden eliminar su propio usuario)</w:t>
+      </w:r>
+    </w:p>
+    <w:p>
+      <w:r>
+        <w:tab/>
+        <w:t>•</w:t>
+      </w:r>
+      <w:r>
+        <w:tab/>
+      </w:r>
+      <w:r>
+        <w:rPr>
+          <w:b/>
+          <w:bCs/>
+        </w:rPr>
+        <w:t>4</w:t>
+      </w:r>
+      <w:r>
+        <w:t xml:space="preserve"> Consultar alumno</w:t>
+      </w:r>
+    </w:p>
+    <w:p>
+      <w:r>
+        <w:tab/>
+        <w:t>•</w:t>
+      </w:r>
+      <w:r>
+        <w:tab/>
+      </w:r>
+      <w:r>
+        <w:rPr>
+          <w:b/>
+          <w:bCs/>
+        </w:rPr>
+        <w:t>6</w:t>
+      </w:r>
+      <w:r>
+        <w:t xml:space="preserve"> Crear equipos</w:t>
+      </w:r>
+    </w:p>
+    <w:p>
+      <w:r>
+        <w:tab/>
+        <w:t>•</w:t>
+      </w:r>
+      <w:r>
+        <w:tab/>
+      </w:r>
+      <w:r>
+        <w:rPr>
+          <w:b/>
+          <w:bCs/>
+        </w:rPr>
+        <w:t>7</w:t>
+      </w:r>
+      <w:r>
+        <w:t xml:space="preserve"> Consultar equipos</w:t>
+      </w:r>
+    </w:p>
+    <w:p>
+      <w:r>
+        <w:tab/>
+        <w:t>•</w:t>
+      </w:r>
+      <w:r>
+        <w:tab/>
+      </w:r>
+      <w:r>
+        <w:rPr>
+          <w:b/>
+          <w:bCs/>
+        </w:rPr>
+        <w:t>8</w:t>
+      </w:r>
+      <w:r>
+        <w:t xml:space="preserve"> Eliminar equipos</w:t>
+      </w:r>
+    </w:p>
+    <w:p>
+      <w:r>
+        <w:tab/>
+        <w:t>•</w:t>
+      </w:r>
+      <w:r>
+        <w:tab/>
+      </w:r>
+      <w:r>
+        <w:rPr>
+          <w:b/>
+          <w:bCs/>
+        </w:rPr>
+        <w:t>9</w:t>
+      </w:r>
+      <w:r>
+        <w:t xml:space="preserve"> Actualizar equipos</w:t>
+      </w:r>
+    </w:p>
+    <w:p>
+      <w:r>
+        <w:tab/>
+        <w:t>•</w:t>
+      </w:r>
+      <w:r>
+        <w:tab/>
+      </w:r>
+      <w:r>
+        <w:rPr>
+          <w:b/>
+          <w:bCs/>
+        </w:rPr>
+        <w:t>A</w:t>
+      </w:r>
+      <w:r>
+        <w:t xml:space="preserve"> Crear protocolos</w:t>
+      </w:r>
+    </w:p>
+    <w:p>
+      <w:r>
+        <w:tab/>
+        <w:t>•</w:t>
+      </w:r>
+      <w:r>
+        <w:tab/>
+      </w:r>
+      <w:r>
+        <w:rPr>
+          <w:b/>
+          <w:bCs/>
+        </w:rPr>
+        <w:t>B</w:t>
+      </w:r>
+      <w:r>
+        <w:t xml:space="preserve"> Actualizar protocolos</w:t>
+      </w:r>
+    </w:p>
+    <w:p>
+      <w:r>
+        <w:tab/>
+        <w:t>•</w:t>
+      </w:r>
+      <w:r>
+        <w:tab/>
+      </w:r>
+      <w:r>
+        <w:rPr>
+          <w:b/>
+          <w:bCs/>
+        </w:rPr>
+        <w:t>C</w:t>
+      </w:r>
+      <w:r>
+        <w:t xml:space="preserve"> Consultar protocolos</w:t>
+      </w:r>
+    </w:p>
+    <w:p>
+      <w:r>
+        <w:tab/>
+        <w:t>•</w:t>
+      </w:r>
+      <w:r>
+        <w:tab/>
+      </w:r>
+      <w:r>
+        <w:rPr>
+          <w:b/>
+          <w:bCs/>
+        </w:rPr>
+        <w:t>Explicación</w:t>
+      </w:r>
+      <w:r>
+        <w:t>:</w:t>
+      </w:r>
+    </w:p>
+    <w:p>
+      <w:r>
+        <w:tab/>
+        <w:t>•</w:t>
+      </w:r>
+      <w:r>
+        <w:tab/>
+      </w:r>
+      <w:r>
+        <w:rPr>
+          <w:b/>
+          <w:bCs/>
+        </w:rPr>
+        <w:t>Los estudiantes pueden crear, consultar y modificar equipos y protocolos</w:t>
+      </w:r>
+      <w:r>
+        <w:t>.</w:t>
+      </w:r>
+    </w:p>
+    <w:p>
+      <w:r>
+        <w:tab/>
+        <w:t>•</w:t>
+      </w:r>
+      <w:r>
+        <w:tab/>
+        <w:t xml:space="preserve">No pueden calificar ni ver calificaciones, y solo pueden actualizar o eliminar </w:t>
+      </w:r>
+      <w:r>
+        <w:rPr>
+          <w:b/>
+          <w:bCs/>
+        </w:rPr>
+        <w:t>su propia cuenta</w:t>
+      </w:r>
+      <w:r>
+        <w:t>.</w:t>
+      </w:r>
+    </w:p>
+    <w:p>
+      <w:r>
+        <w:tab/>
+        <w:t>•</w:t>
+      </w:r>
+      <w:r>
+        <w:tab/>
+        <w:t xml:space="preserve">No tienen el permiso </w:t>
+      </w:r>
+      <w:r>
+        <w:rPr>
+          <w:b/>
+          <w:bCs/>
+        </w:rPr>
+        <w:t>G</w:t>
+      </w:r>
+      <w:r>
+        <w:t>, por lo que no pueden modificar registros que no les pertenecen.</w:t>
+      </w:r>
+    </w:p>
+    <w:p/>
+    <w:p/>
+    <w:p/>
+    <w:p>
+      <w:r>
+        <w:rPr>
+          <w:b/>
+          <w:bCs/>
+        </w:rPr>
+        <w:t>PRESIDENTE ACADEMIA</w:t>
+      </w:r>
+    </w:p>
+    <w:p/>
+    <w:p>
+      <w:r>
+        <w:rPr>
+          <w:b/>
+          <w:bCs/>
+        </w:rPr>
+        <w:t>Permisos asignados</w:t>
+      </w:r>
+      <w:r>
+        <w:t>: “1357CF”</w:t>
+      </w:r>
+    </w:p>
+    <w:p>
+      <w:r>
+        <w:rPr>
+          <w:b/>
+          <w:bCs/>
+        </w:rPr>
+        <w:t>Acciones permitidas</w:t>
+      </w:r>
+      <w:r>
+        <w:t>:</w:t>
+      </w:r>
+    </w:p>
+    <w:p>
+      <w:r>
+        <w:tab/>
+        <w:t>•</w:t>
+      </w:r>
+      <w:r>
+        <w:tab/>
+      </w:r>
+      <w:r>
+        <w:rPr>
+          <w:rFonts w:ascii="Apple Color Emoji" w:hAnsi="Apple Color Emoji" w:cs="Apple Color Emoji"/>
+        </w:rPr>
+        <w:t>✅</w:t>
+      </w:r>
+      <w:r>
+        <w:t xml:space="preserve"> </w:t>
+      </w:r>
+      <w:r>
+        <w:rPr>
+          <w:b/>
+          <w:bCs/>
+        </w:rPr>
+        <w:t>Acciones de consulta y evaluación</w:t>
+      </w:r>
+    </w:p>
+    <w:p>
+      <w:r>
+        <w:tab/>
+        <w:t>•</w:t>
+      </w:r>
+      <w:r>
+        <w:tab/>
+      </w:r>
+      <w:r>
+        <w:rPr>
+          <w:b/>
+          <w:bCs/>
+        </w:rPr>
+        <w:t>Acciones permitidas</w:t>
+      </w:r>
+      <w:r>
+        <w:t>:</w:t>
+      </w:r>
+    </w:p>
+    <w:p>
+      <w:r>
+        <w:tab/>
+        <w:t>•</w:t>
+      </w:r>
+      <w:r>
+        <w:tab/>
+      </w:r>
+      <w:r>
+        <w:rPr>
+          <w:b/>
+          <w:bCs/>
+        </w:rPr>
+        <w:t>1</w:t>
+      </w:r>
+      <w:r>
+        <w:t xml:space="preserve"> Actualizar docentes</w:t>
+      </w:r>
+    </w:p>
+    <w:p>
+      <w:r>
+        <w:tab/>
+        <w:t>•</w:t>
+      </w:r>
+      <w:r>
+        <w:tab/>
+      </w:r>
+      <w:r>
+        <w:rPr>
+          <w:b/>
+          <w:bCs/>
+        </w:rPr>
+        <w:t>3</w:t>
+      </w:r>
+      <w:r>
+        <w:t xml:space="preserve"> Eliminar docentes</w:t>
+      </w:r>
+    </w:p>
+    <w:p>
+      <w:r>
+        <w:tab/>
+        <w:t>•</w:t>
+      </w:r>
+      <w:r>
+        <w:tab/>
+      </w:r>
+      <w:r>
+        <w:rPr>
+          <w:b/>
+          <w:bCs/>
+        </w:rPr>
+        <w:t>5</w:t>
+      </w:r>
+      <w:r>
+        <w:t xml:space="preserve"> Consultar docentes</w:t>
+      </w:r>
+    </w:p>
+    <w:p>
+      <w:r>
+        <w:tab/>
+        <w:t>•</w:t>
+      </w:r>
+      <w:r>
+        <w:tab/>
+      </w:r>
+      <w:r>
+        <w:rPr>
+          <w:b/>
+          <w:bCs/>
+        </w:rPr>
+        <w:t>7</w:t>
+      </w:r>
+      <w:r>
+        <w:t xml:space="preserve"> Consultar equipos</w:t>
+      </w:r>
+    </w:p>
+    <w:p>
+      <w:r>
+        <w:tab/>
+        <w:t>•</w:t>
+      </w:r>
+      <w:r>
+        <w:tab/>
+      </w:r>
+      <w:r>
+        <w:rPr>
+          <w:b/>
+          <w:bCs/>
+        </w:rPr>
+        <w:t>C</w:t>
+      </w:r>
+      <w:r>
+        <w:t xml:space="preserve"> Consultar protocolo</w:t>
+      </w:r>
+    </w:p>
+    <w:p>
+      <w:r>
+        <w:tab/>
+        <w:t>•</w:t>
+      </w:r>
+      <w:r>
+        <w:tab/>
+      </w:r>
+      <w:r>
+        <w:rPr>
+          <w:b/>
+          <w:bCs/>
+        </w:rPr>
+        <w:t>F</w:t>
+      </w:r>
+      <w:r>
+        <w:t xml:space="preserve"> Consultar calificaciones</w:t>
+      </w:r>
+    </w:p>
+    <w:p>
+      <w:r>
+        <w:tab/>
+        <w:t>•</w:t>
+      </w:r>
+      <w:r>
+        <w:tab/>
+      </w:r>
+      <w:r>
+        <w:rPr>
+          <w:b/>
+          <w:bCs/>
+        </w:rPr>
+        <w:t>Explicación</w:t>
+      </w:r>
+      <w:r>
+        <w:t>:</w:t>
+      </w:r>
+    </w:p>
+    <w:p>
+      <w:r>
+        <w:tab/>
+        <w:t>•</w:t>
+      </w:r>
+      <w:r>
+        <w:tab/>
+        <w:t xml:space="preserve">Este rol no puede </w:t>
+      </w:r>
+      <w:r>
+        <w:rPr>
+          <w:b/>
+          <w:bCs/>
+        </w:rPr>
+        <w:t>crear</w:t>
+      </w:r>
+      <w:r>
+        <w:t xml:space="preserve"> ni </w:t>
+      </w:r>
+      <w:r>
+        <w:rPr>
+          <w:b/>
+          <w:bCs/>
+        </w:rPr>
+        <w:t>eliminar alumnos</w:t>
+      </w:r>
+      <w:r>
+        <w:t xml:space="preserve">, </w:t>
+      </w:r>
+      <w:r>
+        <w:rPr>
+          <w:b/>
+          <w:bCs/>
+        </w:rPr>
+        <w:t>crear protocolos</w:t>
+      </w:r>
+      <w:r>
+        <w:t xml:space="preserve">, ni tiene el permiso </w:t>
+      </w:r>
+      <w:r>
+        <w:rPr>
+          <w:b/>
+          <w:bCs/>
+        </w:rPr>
+        <w:t>G</w:t>
+      </w:r>
+      <w:r>
+        <w:t xml:space="preserve"> (no puede modificar registros que no le pertenecen).</w:t>
+      </w:r>
+    </w:p>
+    <w:p>
+      <w:r>
+        <w:tab/>
+        <w:t>•</w:t>
+      </w:r>
+      <w:r>
+        <w:tab/>
+        <w:t>Tiene acceso para ver y consultar información, pero no puede crear ni calificar.</w:t>
+      </w:r>
+    </w:p>
+    <w:p/>
+    <w:p/>
+    <w:p/>
+    <w:p/>
+    <w:p/>
+    <w:p/>
+    <w:p/>
+    <w:p/>
+    <w:p>
+      <w:pPr>
+        <w:rPr>
+          <w:b/>
+          <w:bCs/>
+        </w:rPr>
+      </w:pPr>
+    </w:p>
+    <w:p>
+      <w:r>
+        <w:rPr>
+          <w:b/>
+          <w:bCs/>
+        </w:rPr>
+        <w:lastRenderedPageBreak/>
+        <w:t>TÉCNICO</w:t>
+      </w:r>
+    </w:p>
+    <w:p/>
+    <w:p>
+      <w:r>
+        <w:rPr>
+          <w:b/>
+          <w:bCs/>
+        </w:rPr>
+        <w:t>Permisos asignados</w:t>
+      </w:r>
+      <w:r>
+        <w:t>: “</w:t>
+      </w:r>
+      <w:r>
+        <w:rPr>
+          <w:b/>
+          <w:bCs/>
+        </w:rPr>
+        <w:t>0123456789ABCDFG</w:t>
+      </w:r>
+      <w:r>
+        <w:t>”</w:t>
+      </w:r>
+    </w:p>
+    <w:p>
+      <w:r>
+        <w:rPr>
+          <w:b/>
+          <w:bCs/>
+        </w:rPr>
+        <w:t>Acciones permitidas</w:t>
+      </w:r>
+      <w:r>
+        <w:t>:</w:t>
+      </w:r>
+    </w:p>
+    <w:p>
+      <w:r>
+        <w:tab/>
+        <w:t>•</w:t>
+      </w:r>
+      <w:r>
+        <w:tab/>
+      </w:r>
+      <w:r>
+        <w:rPr>
+          <w:rFonts w:ascii="Apple Color Emoji" w:hAnsi="Apple Color Emoji" w:cs="Apple Color Emoji"/>
+        </w:rPr>
+        <w:t>✅</w:t>
+      </w:r>
+      <w:r>
+        <w:t xml:space="preserve"> </w:t>
+      </w:r>
+      <w:r>
+        <w:rPr>
+          <w:b/>
+          <w:bCs/>
+        </w:rPr>
+        <w:t>Acciones de acceso total parcial</w:t>
+      </w:r>
+    </w:p>
+    <w:p>
+      <w:r>
+        <w:tab/>
+        <w:t>•</w:t>
+      </w:r>
+      <w:r>
+        <w:tab/>
+      </w:r>
+      <w:r>
+        <w:rPr>
+          <w:b/>
+          <w:bCs/>
+        </w:rPr>
+        <w:t>Acciones permitidas</w:t>
+      </w:r>
+      <w:r>
+        <w:t>:</w:t>
+      </w:r>
+    </w:p>
+    <w:p>
+      <w:r>
+        <w:tab/>
+        <w:t>•</w:t>
+      </w:r>
+      <w:r>
+        <w:tab/>
+      </w:r>
+      <w:r>
+        <w:rPr>
+          <w:b/>
+          <w:bCs/>
+        </w:rPr>
+        <w:t>0-9</w:t>
+      </w:r>
+      <w:r>
+        <w:t>: Todas las acciones de alumnos, docentes, equipos y protocolos.</w:t>
+      </w:r>
+    </w:p>
+    <w:p>
+      <w:r>
+        <w:tab/>
+        <w:t>•</w:t>
+      </w:r>
+      <w:r>
+        <w:tab/>
+      </w:r>
+      <w:r>
+        <w:rPr>
+          <w:b/>
+          <w:bCs/>
+        </w:rPr>
+        <w:t>A-D</w:t>
+      </w:r>
+      <w:r>
+        <w:t>: Todas las acciones de creación, consulta y eliminación de protocolos.</w:t>
+      </w:r>
+    </w:p>
+    <w:p>
+      <w:r>
+        <w:tab/>
+        <w:t>•</w:t>
+      </w:r>
+      <w:r>
+        <w:tab/>
+      </w:r>
+      <w:r>
+        <w:rPr>
+          <w:b/>
+          <w:bCs/>
+        </w:rPr>
+        <w:t>F</w:t>
+      </w:r>
+      <w:r>
+        <w:t>: Consultar calificaciones.</w:t>
+      </w:r>
+    </w:p>
+    <w:p>
+      <w:r>
+        <w:tab/>
+        <w:t>•</w:t>
+      </w:r>
+      <w:r>
+        <w:tab/>
+      </w:r>
+      <w:r>
+        <w:rPr>
+          <w:b/>
+          <w:bCs/>
+        </w:rPr>
+        <w:t>Explicación</w:t>
+      </w:r>
+      <w:r>
+        <w:t>:</w:t>
+      </w:r>
+    </w:p>
+    <w:p>
+      <w:r>
+        <w:tab/>
+        <w:t>•</w:t>
+      </w:r>
+      <w:r>
+        <w:tab/>
+        <w:t xml:space="preserve">Este rol puede realizar </w:t>
+      </w:r>
+      <w:r>
+        <w:rPr>
+          <w:b/>
+          <w:bCs/>
+        </w:rPr>
+        <w:t>todas las acciones posibles excepto la calificación (E)</w:t>
+      </w:r>
+      <w:r>
+        <w:t>.</w:t>
+      </w:r>
+    </w:p>
+    <w:p>
+      <w:r>
+        <w:tab/>
+        <w:t>•</w:t>
+      </w:r>
+      <w:r>
+        <w:tab/>
+        <w:t xml:space="preserve">Tiene </w:t>
+      </w:r>
+      <w:r>
+        <w:rPr>
+          <w:b/>
+          <w:bCs/>
+        </w:rPr>
+        <w:t>casi todos los permisos</w:t>
+      </w:r>
+      <w:r>
+        <w:t xml:space="preserve">, pero no tiene la letra </w:t>
+      </w:r>
+      <w:r>
+        <w:rPr>
+          <w:b/>
+          <w:bCs/>
+        </w:rPr>
+        <w:t>E</w:t>
+      </w:r>
+      <w:r>
+        <w:t xml:space="preserve"> , lo que significa que no puede calificar protocolos.</w:t>
       </w:r>
     </w:p>
     <w:p/>
@@ -1883,7 +4879,6 @@
   <w:style w:type="character" w:default="1" w:styleId="Fuentedeprrafopredeter">
     <w:name w:val="Default Paragraph Font"/>
     <w:uiPriority w:val="1"/>
-    <w:semiHidden/>
     <w:unhideWhenUsed/>
   </w:style>
   <w:style w:type="table" w:default="1" w:styleId="Tablanormal">

</xml_diff>

<commit_message>
se termina los endpoint de asignar sinodales y el de subir pdf , asi como se actualiza la base de datos y los endpoints afectados
</commit_message>
<xml_diff>
--- a/NOTAS SOBRE PROYECTO ADS.docx
+++ b/NOTAS SOBRE PROYECTO ADS.docx
@@ -1005,10 +1005,7 @@
         <w:t>Actualizar usuario ()</w:t>
       </w:r>
       <w:r>
-        <w:t xml:space="preserve"> </w:t>
-      </w:r>
-      <w:r>
-        <w:t>CATT((ALUMNOS Y EL MISMO) YO A MISMO ,ADMIN</w:t>
+        <w:t xml:space="preserve"> CATT((ALUMNOS Y EL MISMO) YO A MISMO ,ADMIN</w:t>
       </w:r>
     </w:p>
     <w:p>
@@ -1016,16 +1013,7 @@
         <w:t>Consultar usuario ()</w:t>
       </w:r>
       <w:r>
-        <w:t xml:space="preserve"> </w:t>
-      </w:r>
-      <w:r>
-        <w:t>CATT</w:t>
-      </w:r>
-      <w:r>
-        <w:t xml:space="preserve"> </w:t>
-      </w:r>
-      <w:r>
-        <w:t>((ALUMNOS Y EL MISMO) YO A MISMO ,ADMIN</w:t>
+        <w:t xml:space="preserve"> CATT ((ALUMNOS Y EL MISMO) YO A MISMO ,ADMIN</w:t>
       </w:r>
     </w:p>
     <w:p/>
@@ -1206,21 +1194,7 @@
           <w:szCs w:val="32"/>
         </w:rPr>
         <w:br/>
-        <w:t>SI UNO DE LOS 3 NO aprueba (</w:t>
-      </w:r>
-      <w:r>
-        <w:rPr>
-          <w:sz w:val="32"/>
-          <w:szCs w:val="32"/>
-        </w:rPr>
-        <w:t>dictamen de no aprobado</w:t>
-      </w:r>
-      <w:r>
-        <w:rPr>
-          <w:sz w:val="32"/>
-          <w:szCs w:val="32"/>
-        </w:rPr>
-        <w:t xml:space="preserve">)tendra que volver a intentarlo </w:t>
+        <w:t xml:space="preserve">SI UNO DE LOS 3 NO aprueba (dictamen de no aprobado)tendra que volver a intentarlo </w:t>
       </w:r>
     </w:p>
     <w:p>
@@ -1770,12 +1744,14 @@
         <w:rPr>
           <w:b/>
           <w:bCs/>
-        </w:rPr>
-      </w:pPr>
-      <w:r>
-        <w:rPr>
-          <w:b/>
-          <w:bCs/>
+          <w:lang w:val="en-US"/>
+        </w:rPr>
+      </w:pPr>
+      <w:r>
+        <w:rPr>
+          <w:b/>
+          <w:bCs/>
+          <w:lang w:val="en-US"/>
         </w:rPr>
         <w:t>ADMIN</w:t>
       </w:r>
@@ -1783,6 +1759,7 @@
         <w:rPr>
           <w:b/>
           <w:bCs/>
+          <w:lang w:val="en-US"/>
         </w:rPr>
         <w:tab/>
         <w:t>“</w:t>
@@ -1791,6 +1768,7 @@
         <w:rPr>
           <w:b/>
           <w:bCs/>
+          <w:lang w:val="en-US"/>
         </w:rPr>
         <w:t>0123456789ABCDEFG</w:t>
       </w:r>
@@ -1798,6 +1776,7 @@
         <w:rPr>
           <w:b/>
           <w:bCs/>
+          <w:lang w:val="en-US"/>
         </w:rPr>
         <w:t>”</w:t>
       </w:r>
@@ -1807,12 +1786,14 @@
         <w:rPr>
           <w:b/>
           <w:bCs/>
-        </w:rPr>
-      </w:pPr>
-      <w:r>
-        <w:rPr>
-          <w:b/>
-          <w:bCs/>
+          <w:lang w:val="en-US"/>
+        </w:rPr>
+      </w:pPr>
+      <w:r>
+        <w:rPr>
+          <w:b/>
+          <w:bCs/>
+          <w:lang w:val="en-US"/>
         </w:rPr>
         <w:t>CATT</w:t>
       </w:r>
@@ -1820,6 +1801,7 @@
         <w:rPr>
           <w:b/>
           <w:bCs/>
+          <w:lang w:val="en-US"/>
         </w:rPr>
         <w:tab/>
         <w:t>“</w:t>
@@ -1828,6 +1810,7 @@
         <w:rPr>
           <w:b/>
           <w:bCs/>
+          <w:lang w:val="en-US"/>
         </w:rPr>
         <w:t>0123456789ABCDF</w:t>
       </w:r>
@@ -1835,6 +1818,7 @@
         <w:rPr>
           <w:b/>
           <w:bCs/>
+          <w:lang w:val="en-US"/>
         </w:rPr>
         <w:t>G</w:t>
       </w:r>
@@ -1842,6 +1826,7 @@
         <w:rPr>
           <w:b/>
           <w:bCs/>
+          <w:lang w:val="en-US"/>
         </w:rPr>
         <w:t>”</w:t>
       </w:r>
@@ -1849,21 +1834,24 @@
         <w:rPr>
           <w:b/>
           <w:bCs/>
-        </w:rPr>
-        <w:tab/>
-      </w:r>
-    </w:p>
-    <w:p>
-      <w:pPr>
-        <w:rPr>
-          <w:b/>
-          <w:bCs/>
-        </w:rPr>
-      </w:pPr>
-      <w:r>
-        <w:rPr>
-          <w:b/>
-          <w:bCs/>
+          <w:lang w:val="en-US"/>
+        </w:rPr>
+        <w:tab/>
+      </w:r>
+    </w:p>
+    <w:p>
+      <w:pPr>
+        <w:rPr>
+          <w:b/>
+          <w:bCs/>
+          <w:lang w:val="en-US"/>
+        </w:rPr>
+      </w:pPr>
+      <w:r>
+        <w:rPr>
+          <w:b/>
+          <w:bCs/>
+          <w:lang w:val="en-US"/>
         </w:rPr>
         <w:t>SECRETARIO</w:t>
       </w:r>
@@ -1871,6 +1859,7 @@
         <w:rPr>
           <w:b/>
           <w:bCs/>
+          <w:lang w:val="en-US"/>
         </w:rPr>
         <w:tab/>
         <w:t>“</w:t>
@@ -1879,6 +1868,7 @@
         <w:rPr>
           <w:b/>
           <w:bCs/>
+          <w:lang w:val="en-US"/>
         </w:rPr>
         <w:t>0123456789ABCDFG</w:t>
       </w:r>
@@ -1886,6 +1876,7 @@
         <w:rPr>
           <w:b/>
           <w:bCs/>
+          <w:lang w:val="en-US"/>
         </w:rPr>
         <w:t>”</w:t>
       </w:r>
@@ -1893,6 +1884,7 @@
         <w:rPr>
           <w:b/>
           <w:bCs/>
+          <w:lang w:val="en-US"/>
         </w:rPr>
         <w:t xml:space="preserve"> </w:t>
       </w:r>
@@ -1968,14 +1960,7 @@
           <w:b/>
           <w:bCs/>
         </w:rPr>
-        <w:t>1357C</w:t>
-      </w:r>
-      <w:r>
-        <w:rPr>
-          <w:b/>
-          <w:bCs/>
-        </w:rPr>
-        <w:t>F</w:t>
+        <w:t>1357CF</w:t>
       </w:r>
       <w:r>
         <w:rPr>
@@ -2019,14 +2004,7 @@
           <w:b/>
           <w:bCs/>
         </w:rPr>
-        <w:t>1357</w:t>
-      </w:r>
-      <w:r>
-        <w:rPr>
-          <w:b/>
-          <w:bCs/>
-        </w:rPr>
-        <w:t>BCEF</w:t>
+        <w:t>1357BCEF</w:t>
       </w:r>
       <w:r>
         <w:rPr>
@@ -4879,6 +4857,7 @@
   <w:style w:type="character" w:default="1" w:styleId="Fuentedeprrafopredeter">
     <w:name w:val="Default Paragraph Font"/>
     <w:uiPriority w:val="1"/>
+    <w:semiHidden/>
     <w:unhideWhenUsed/>
   </w:style>
   <w:style w:type="table" w:default="1" w:styleId="Tablanormal">

</xml_diff>